<commit_message>
Paper in Wirless Sensor Networks.docx
</commit_message>
<xml_diff>
--- a/PPSS13/Documente/Paper Sensor Network Intruder detection.docx
+++ b/PPSS13/Documente/Paper Sensor Network Intruder detection.docx
@@ -47,7 +47,21 @@
         <w:rPr>
           <w:lang w:val="en-GB"/>
         </w:rPr>
-        <w:t>For our seminar “wireless sensor networks” that we applied at Network Embeeded Systems at the University Duisburg-Essen we were given the task to detect an intruder within a given area using the RSSI value of distributed sensors.</w:t>
+        <w:t xml:space="preserve">For our seminar “wireless sensor networks” that we applied at Network </w:t>
+      </w:r>
+      <w:proofErr w:type="spellStart"/>
+      <w:r>
+        <w:rPr>
+          <w:lang w:val="en-GB"/>
+        </w:rPr>
+        <w:t>Embeeded</w:t>
+      </w:r>
+      <w:proofErr w:type="spellEnd"/>
+      <w:r>
+        <w:rPr>
+          <w:lang w:val="en-GB"/>
+        </w:rPr>
+        <w:t xml:space="preserve"> Systems at the University Duisburg-Essen we were given the task to detect an intruder within a given area using the RSSI value of distributed sensors.</w:t>
       </w:r>
     </w:p>
     <w:p>
@@ -118,12 +132,14 @@
         </w:rPr>
         <w:t xml:space="preserve">The Room is </w:t>
       </w:r>
+      <w:proofErr w:type="gramStart"/>
       <w:r>
         <w:rPr>
           <w:lang w:val="en-GB"/>
         </w:rPr>
         <w:t>empty,</w:t>
       </w:r>
+      <w:proofErr w:type="gramEnd"/>
       <w:r>
         <w:rPr>
           <w:lang w:val="en-GB"/>
@@ -166,7 +182,14 @@
         <w:rPr>
           <w:lang w:val="en-GB"/>
         </w:rPr>
-        <w:t xml:space="preserve">There are some difficulties when using the RSSI value of Sensor nodes; the result is often not stable and the behaviour is often hard to determine as the signal strength does not </w:t>
+        <w:t xml:space="preserve">There are some difficulties when using the RSSI value of Sensor nodes; the result is often not stable and the behaviour is often hard to determine </w:t>
+      </w:r>
+      <w:proofErr w:type="gramStart"/>
+      <w:r>
+        <w:rPr>
+          <w:lang w:val="en-GB"/>
+        </w:rPr>
+        <w:t xml:space="preserve">as the signal strength does not </w:t>
       </w:r>
       <w:r>
         <w:rPr>
@@ -178,7 +201,14 @@
         <w:rPr>
           <w:lang w:val="en-GB"/>
         </w:rPr>
-        <w:t xml:space="preserve"> (but sometimes) match expectations.</w:t>
+        <w:t xml:space="preserve"> (but sometimes) match expectations</w:t>
+      </w:r>
+      <w:proofErr w:type="gramEnd"/>
+      <w:r>
+        <w:rPr>
+          <w:lang w:val="en-GB"/>
+        </w:rPr>
+        <w:t>.</w:t>
       </w:r>
     </w:p>
     <w:p>
@@ -210,7 +240,21 @@
         <w:rPr>
           <w:lang w:val="en-GB"/>
         </w:rPr>
-        <w:t xml:space="preserve">link based on different training data (empty, walking, standing); This allows us to get a live view of the current state for each link and based on that </w:t>
+        <w:t xml:space="preserve">link based on different training data (empty, walking, standing); </w:t>
+      </w:r>
+      <w:proofErr w:type="gramStart"/>
+      <w:r>
+        <w:rPr>
+          <w:lang w:val="en-GB"/>
+        </w:rPr>
+        <w:t>This</w:t>
+      </w:r>
+      <w:proofErr w:type="gramEnd"/>
+      <w:r>
+        <w:rPr>
+          <w:lang w:val="en-GB"/>
+        </w:rPr>
+        <w:t xml:space="preserve"> allows us to get a live view of the current state for each link and based on that </w:t>
       </w:r>
       <w:r>
         <w:rPr>
@@ -270,7 +314,21 @@
         <w:rPr>
           <w:lang w:val="en-GB"/>
         </w:rPr>
-        <w:t xml:space="preserve">In this paper we used 9 Telos-B </w:t>
+        <w:t xml:space="preserve">In this paper we used 9 </w:t>
+      </w:r>
+      <w:proofErr w:type="spellStart"/>
+      <w:r>
+        <w:rPr>
+          <w:lang w:val="en-GB"/>
+        </w:rPr>
+        <w:t>Telos</w:t>
+      </w:r>
+      <w:proofErr w:type="spellEnd"/>
+      <w:r>
+        <w:rPr>
+          <w:lang w:val="en-GB"/>
+        </w:rPr>
+        <w:t xml:space="preserve">-B </w:t>
       </w:r>
       <w:r>
         <w:rPr>
@@ -306,7 +364,14 @@
         <w:rPr>
           <w:lang w:val="en-GB"/>
         </w:rPr>
-        <w:t xml:space="preserve"> do communicate between each other and distribute there RSSI values to the 9</w:t>
+        <w:t xml:space="preserve"> do communicate between each other and distribute there RSSI values to the </w:t>
+      </w:r>
+      <w:proofErr w:type="gramStart"/>
+      <w:r>
+        <w:rPr>
+          <w:lang w:val="en-GB"/>
+        </w:rPr>
+        <w:t>9</w:t>
       </w:r>
       <w:r>
         <w:rPr>
@@ -319,20 +384,41 @@
         <w:rPr>
           <w:lang w:val="en-GB"/>
         </w:rPr>
-        <w:t xml:space="preserve"> ; this sensor node does not gather RSSI values but will provide the collected data to the pc.</w:t>
-      </w:r>
-    </w:p>
-    <w:p>
-      <w:pPr>
-        <w:rPr>
-          <w:lang w:val="en-GB"/>
-        </w:rPr>
-      </w:pPr>
-      <w:r>
-        <w:rPr>
-          <w:lang w:val="en-GB"/>
-        </w:rPr>
-        <w:t>The Software consists of a few types modules, that can be chained to achieve a certain goal. Each Module accepts a Data packet consisting of a source node, a destination node and link state information like signal strength. Each module will change the Packet or adds more Information to it. For example the ATMF Filter module will cache Packets till its window buffer is filled and will then emit Packets with a filtered Strength value and added information about the data in his window related to that packet like the standard deviation. Each Filter can emit this data to many following modules.</w:t>
+        <w:t xml:space="preserve"> ;</w:t>
+      </w:r>
+      <w:proofErr w:type="gramEnd"/>
+      <w:r>
+        <w:rPr>
+          <w:lang w:val="en-GB"/>
+        </w:rPr>
+        <w:t xml:space="preserve"> this sensor node does not gather RSSI values but will provide the collected data to the pc.</w:t>
+      </w:r>
+    </w:p>
+    <w:p>
+      <w:pPr>
+        <w:rPr>
+          <w:lang w:val="en-GB"/>
+        </w:rPr>
+      </w:pPr>
+      <w:r>
+        <w:rPr>
+          <w:lang w:val="en-GB"/>
+        </w:rPr>
+        <w:t xml:space="preserve">The Software consists of a few types </w:t>
+      </w:r>
+      <w:proofErr w:type="gramStart"/>
+      <w:r>
+        <w:rPr>
+          <w:lang w:val="en-GB"/>
+        </w:rPr>
+        <w:t>modules, that</w:t>
+      </w:r>
+      <w:proofErr w:type="gramEnd"/>
+      <w:r>
+        <w:rPr>
+          <w:lang w:val="en-GB"/>
+        </w:rPr>
+        <w:t xml:space="preserve"> can be chained to achieve a certain goal. Each Module accepts a Data packet consisting of a source node, a destination node and link state information like signal strength. Each module will change the Packet or adds more Information to it. For example the ATMF Filter module will cache Packets till its window buffer is filled and will then emit Packets with a filtered Strength value and added information about the data in his window related to that packet like the standard deviation. Each Filter can emit this data to many following modules.</w:t>
       </w:r>
     </w:p>
     <w:p>
@@ -392,27 +478,91 @@
         <w:rPr>
           <w:lang w:val="en-GB"/>
         </w:rPr>
-        <w:t>This Filter modules can be chained together to get different data, for this Paper we mainly used an ATMF filter (to steady the signal) feeding into a KNN module (to classify data) fedding into our GUI to show an overall system stat .</w:t>
-      </w:r>
-    </w:p>
-    <w:p>
-      <w:pPr>
-        <w:rPr>
-          <w:lang w:val="en-GB"/>
-        </w:rPr>
-      </w:pPr>
-    </w:p>
-    <w:p>
-      <w:pPr>
-        <w:rPr>
-          <w:lang w:val="en-GB"/>
-        </w:rPr>
-      </w:pPr>
-      <w:r>
-        <w:rPr>
-          <w:lang w:val="en-GB"/>
-        </w:rPr>
-        <w:t>There is a special group of Filter modules called Tools. These are used for Debugging or Visualization. We can plug a data logger or visualization Module anywhere in the chain to see how the Data packets at these point in the Process look like. Like a GNUPlot interface to Plot a timeline of the Signal strength or a 2D Diagram of the KNN cluster Points.</w:t>
+        <w:t xml:space="preserve">This Filter modules can be chained together to get different data, for this Paper we mainly used an ATMF filter (to steady the signal) feeding into a KNN module (to classify data) </w:t>
+      </w:r>
+      <w:proofErr w:type="spellStart"/>
+      <w:r>
+        <w:rPr>
+          <w:lang w:val="en-GB"/>
+        </w:rPr>
+        <w:t>fedding</w:t>
+      </w:r>
+      <w:proofErr w:type="spellEnd"/>
+      <w:r>
+        <w:rPr>
+          <w:lang w:val="en-GB"/>
+        </w:rPr>
+        <w:t xml:space="preserve"> into our GUI to show an overall system </w:t>
+      </w:r>
+      <w:proofErr w:type="gramStart"/>
+      <w:r>
+        <w:rPr>
+          <w:lang w:val="en-GB"/>
+        </w:rPr>
+        <w:t>stat .</w:t>
+      </w:r>
+      <w:proofErr w:type="gramEnd"/>
+    </w:p>
+    <w:p>
+      <w:pPr>
+        <w:rPr>
+          <w:lang w:val="en-GB"/>
+        </w:rPr>
+      </w:pPr>
+    </w:p>
+    <w:p>
+      <w:pPr>
+        <w:rPr>
+          <w:lang w:val="en-GB"/>
+        </w:rPr>
+      </w:pPr>
+      <w:r>
+        <w:rPr>
+          <w:lang w:val="en-GB"/>
+        </w:rPr>
+        <w:t xml:space="preserve">There is a special group of Filter modules called Tools. These are used for Debugging or Visualization. We can plug a data logger or visualization Module anywhere in the chain to see how the Data packets at </w:t>
+      </w:r>
+      <w:proofErr w:type="gramStart"/>
+      <w:r>
+        <w:rPr>
+          <w:lang w:val="en-GB"/>
+        </w:rPr>
+        <w:t>these point</w:t>
+      </w:r>
+      <w:proofErr w:type="gramEnd"/>
+      <w:r>
+        <w:rPr>
+          <w:lang w:val="en-GB"/>
+        </w:rPr>
+        <w:t xml:space="preserve"> in the Process look like. Like a </w:t>
+      </w:r>
+      <w:proofErr w:type="spellStart"/>
+      <w:r>
+        <w:rPr>
+          <w:lang w:val="en-GB"/>
+        </w:rPr>
+        <w:t>GNUPlot</w:t>
+      </w:r>
+      <w:proofErr w:type="spellEnd"/>
+      <w:r>
+        <w:rPr>
+          <w:lang w:val="en-GB"/>
+        </w:rPr>
+        <w:t xml:space="preserve"> interface to </w:t>
+      </w:r>
+      <w:proofErr w:type="gramStart"/>
+      <w:r>
+        <w:rPr>
+          <w:lang w:val="en-GB"/>
+        </w:rPr>
+        <w:t>Plot</w:t>
+      </w:r>
+      <w:proofErr w:type="gramEnd"/>
+      <w:r>
+        <w:rPr>
+          <w:lang w:val="en-GB"/>
+        </w:rPr>
+        <w:t xml:space="preserve"> a timeline of the Signal strength or a 2D Diagram of the KNN cluster Points.</w:t>
       </w:r>
     </w:p>
     <w:p>
@@ -518,6 +668,7 @@
           <w:lang w:val="en-GB"/>
         </w:rPr>
       </w:pPr>
+      <w:proofErr w:type="spellStart"/>
       <w:r>
         <w:rPr>
           <w:lang w:val="en-GB"/>
@@ -528,40 +679,83 @@
         <w:rPr>
           <w:lang w:val="en-GB"/>
         </w:rPr>
-        <w:t>Collection Data</w:t>
-      </w:r>
-    </w:p>
-    <w:p>
-      <w:pPr>
-        <w:rPr>
-          <w:lang w:val="en-GB"/>
-        </w:rPr>
-      </w:pPr>
-      <w:r>
-        <w:rPr>
-          <w:lang w:val="en-GB"/>
-        </w:rPr>
-        <w:t>The TelosB firmware simply broadcasts its own ID and the current signal level of all the motes in the System. Every node listens to these broadcasts and updates the Signal strength of the sender for its own next Broadcast. With this approach we can see every possible link in the System by simply recording all the Broadcasts with one Base station.</w:t>
-      </w:r>
-    </w:p>
-    <w:p>
-      <w:pPr>
-        <w:rPr>
-          <w:lang w:val="en-GB"/>
-        </w:rPr>
-      </w:pPr>
-    </w:p>
-    <w:p>
-      <w:pPr>
-        <w:rPr>
-          <w:lang w:val="en-GB"/>
-        </w:rPr>
-      </w:pPr>
-      <w:r>
-        <w:rPr>
-          <w:lang w:val="en-GB"/>
-        </w:rPr>
-        <w:t>Integer _RSSIValues[Amount of Nodes];</w:t>
+        <w:t>Collection</w:t>
+      </w:r>
+      <w:proofErr w:type="spellEnd"/>
+      <w:r>
+        <w:rPr>
+          <w:lang w:val="en-GB"/>
+        </w:rPr>
+        <w:t xml:space="preserve"> Data</w:t>
+      </w:r>
+    </w:p>
+    <w:p>
+      <w:pPr>
+        <w:rPr>
+          <w:lang w:val="en-GB"/>
+        </w:rPr>
+      </w:pPr>
+      <w:r>
+        <w:rPr>
+          <w:lang w:val="en-GB"/>
+        </w:rPr>
+        <w:t xml:space="preserve">The </w:t>
+      </w:r>
+      <w:proofErr w:type="spellStart"/>
+      <w:r>
+        <w:rPr>
+          <w:lang w:val="en-GB"/>
+        </w:rPr>
+        <w:t>TelosB</w:t>
+      </w:r>
+      <w:proofErr w:type="spellEnd"/>
+      <w:r>
+        <w:rPr>
+          <w:lang w:val="en-GB"/>
+        </w:rPr>
+        <w:t xml:space="preserve"> firmware simply broadcasts its own ID and the current signal level of all the motes in the System. Every node listens to these broadcasts and updates the Signal strength of the sender for its own next Broadcast. With this approach we can see every possible link in the System by simply recording all the Broadcasts with one Base station.</w:t>
+      </w:r>
+    </w:p>
+    <w:p>
+      <w:pPr>
+        <w:rPr>
+          <w:lang w:val="en-GB"/>
+        </w:rPr>
+      </w:pPr>
+    </w:p>
+    <w:p>
+      <w:pPr>
+        <w:rPr>
+          <w:lang w:val="en-GB"/>
+        </w:rPr>
+      </w:pPr>
+      <w:r>
+        <w:rPr>
+          <w:lang w:val="en-GB"/>
+        </w:rPr>
+        <w:t>Integer _</w:t>
+      </w:r>
+      <w:proofErr w:type="spellStart"/>
+      <w:proofErr w:type="gramStart"/>
+      <w:r>
+        <w:rPr>
+          <w:lang w:val="en-GB"/>
+        </w:rPr>
+        <w:t>RSSIValues</w:t>
+      </w:r>
+      <w:proofErr w:type="spellEnd"/>
+      <w:r>
+        <w:rPr>
+          <w:lang w:val="en-GB"/>
+        </w:rPr>
+        <w:t>[</w:t>
+      </w:r>
+      <w:proofErr w:type="gramEnd"/>
+      <w:r>
+        <w:rPr>
+          <w:lang w:val="en-GB"/>
+        </w:rPr>
+        <w:t>Amount of Nodes];</w:t>
       </w:r>
     </w:p>
     <w:p>
@@ -583,11 +777,21 @@
           <w:lang w:val="en-GB"/>
         </w:rPr>
       </w:pPr>
-      <w:r>
-        <w:rPr>
-          <w:lang w:val="en-GB"/>
-        </w:rPr>
-        <w:t>receivedMessage(message* m)</w:t>
+      <w:proofErr w:type="spellStart"/>
+      <w:proofErr w:type="gramStart"/>
+      <w:r>
+        <w:rPr>
+          <w:lang w:val="en-GB"/>
+        </w:rPr>
+        <w:t>receivedMessage</w:t>
+      </w:r>
+      <w:proofErr w:type="spellEnd"/>
+      <w:proofErr w:type="gramEnd"/>
+      <w:r>
+        <w:rPr>
+          <w:lang w:val="en-GB"/>
+        </w:rPr>
+        <w:t>(message* m)</w:t>
       </w:r>
     </w:p>
     <w:p>
@@ -619,7 +823,57 @@
         <w:rPr>
           <w:lang w:val="en-GB"/>
         </w:rPr>
-        <w:t>_RSSIValues[m-&gt;nodeId] = getRSSI(m);</w:t>
+        <w:t>_</w:t>
+      </w:r>
+      <w:proofErr w:type="spellStart"/>
+      <w:proofErr w:type="gramStart"/>
+      <w:r>
+        <w:rPr>
+          <w:lang w:val="en-GB"/>
+        </w:rPr>
+        <w:t>RSSIValues</w:t>
+      </w:r>
+      <w:proofErr w:type="spellEnd"/>
+      <w:r>
+        <w:rPr>
+          <w:lang w:val="en-GB"/>
+        </w:rPr>
+        <w:t>[</w:t>
+      </w:r>
+      <w:proofErr w:type="gramEnd"/>
+      <w:r>
+        <w:rPr>
+          <w:lang w:val="en-GB"/>
+        </w:rPr>
+        <w:t>m-&gt;</w:t>
+      </w:r>
+      <w:proofErr w:type="spellStart"/>
+      <w:r>
+        <w:rPr>
+          <w:lang w:val="en-GB"/>
+        </w:rPr>
+        <w:t>nodeId</w:t>
+      </w:r>
+      <w:proofErr w:type="spellEnd"/>
+      <w:r>
+        <w:rPr>
+          <w:lang w:val="en-GB"/>
+        </w:rPr>
+        <w:t xml:space="preserve">] = </w:t>
+      </w:r>
+      <w:proofErr w:type="spellStart"/>
+      <w:r>
+        <w:rPr>
+          <w:lang w:val="en-GB"/>
+        </w:rPr>
+        <w:t>getRSSI</w:t>
+      </w:r>
+      <w:proofErr w:type="spellEnd"/>
+      <w:r>
+        <w:rPr>
+          <w:lang w:val="en-GB"/>
+        </w:rPr>
+        <w:t>(m);</w:t>
       </w:r>
     </w:p>
     <w:p>
@@ -654,12 +908,21 @@
           <w:lang w:val="en-GB"/>
         </w:rPr>
       </w:pPr>
-      <w:r>
-        <w:rPr>
-          <w:lang w:val="en-GB"/>
-        </w:rPr>
-        <w:lastRenderedPageBreak/>
-        <w:t>timeFired()</w:t>
+      <w:proofErr w:type="spellStart"/>
+      <w:proofErr w:type="gramStart"/>
+      <w:r>
+        <w:rPr>
+          <w:lang w:val="en-GB"/>
+        </w:rPr>
+        <w:t>timeFired</w:t>
+      </w:r>
+      <w:proofErr w:type="spellEnd"/>
+      <w:proofErr w:type="gramEnd"/>
+      <w:r>
+        <w:rPr>
+          <w:lang w:val="en-GB"/>
+        </w:rPr>
+        <w:t>()</w:t>
       </w:r>
     </w:p>
     <w:p>
@@ -686,7 +949,20 @@
           <w:lang w:val="en-GB"/>
         </w:rPr>
         <w:tab/>
-        <w:t>message* m();</w:t>
+      </w:r>
+      <w:proofErr w:type="gramStart"/>
+      <w:r>
+        <w:rPr>
+          <w:lang w:val="en-GB"/>
+        </w:rPr>
+        <w:t>message</w:t>
+      </w:r>
+      <w:proofErr w:type="gramEnd"/>
+      <w:r>
+        <w:rPr>
+          <w:lang w:val="en-GB"/>
+        </w:rPr>
+        <w:t>* m();</w:t>
       </w:r>
     </w:p>
     <w:p>
@@ -700,7 +976,48 @@
           <w:lang w:val="en-GB"/>
         </w:rPr>
         <w:tab/>
-        <w:t>m-&gt;setPaketData(_RSSIValues);</w:t>
+      </w:r>
+      <w:proofErr w:type="gramStart"/>
+      <w:r>
+        <w:rPr>
+          <w:lang w:val="en-GB"/>
+        </w:rPr>
+        <w:t>m</w:t>
+      </w:r>
+      <w:proofErr w:type="gramEnd"/>
+      <w:r>
+        <w:rPr>
+          <w:lang w:val="en-GB"/>
+        </w:rPr>
+        <w:t>-&gt;</w:t>
+      </w:r>
+      <w:proofErr w:type="spellStart"/>
+      <w:r>
+        <w:rPr>
+          <w:lang w:val="en-GB"/>
+        </w:rPr>
+        <w:t>setPaketData</w:t>
+      </w:r>
+      <w:proofErr w:type="spellEnd"/>
+      <w:r>
+        <w:rPr>
+          <w:lang w:val="en-GB"/>
+        </w:rPr>
+        <w:t>(_</w:t>
+      </w:r>
+      <w:proofErr w:type="spellStart"/>
+      <w:r>
+        <w:rPr>
+          <w:lang w:val="en-GB"/>
+        </w:rPr>
+        <w:t>RSSIValues</w:t>
+      </w:r>
+      <w:proofErr w:type="spellEnd"/>
+      <w:r>
+        <w:rPr>
+          <w:lang w:val="en-GB"/>
+        </w:rPr>
+        <w:t>);</w:t>
       </w:r>
     </w:p>
     <w:p>
@@ -714,7 +1031,20 @@
           <w:lang w:val="en-GB"/>
         </w:rPr>
         <w:tab/>
-        <w:t>broadcast(m);</w:t>
+      </w:r>
+      <w:proofErr w:type="gramStart"/>
+      <w:r>
+        <w:rPr>
+          <w:lang w:val="en-GB"/>
+        </w:rPr>
+        <w:t>broadcast</w:t>
+      </w:r>
+      <w:proofErr w:type="gramEnd"/>
+      <w:r>
+        <w:rPr>
+          <w:lang w:val="en-GB"/>
+        </w:rPr>
+        <w:t>(m);</w:t>
       </w:r>
       <w:r>
         <w:rPr>
@@ -759,7 +1089,21 @@
         <w:rPr>
           <w:lang w:val="en-GB"/>
         </w:rPr>
-        <w:t xml:space="preserve"> at index = otherNodeID. (The RSSI value to oneself is a</w:t>
+        <w:t xml:space="preserve"> at index = </w:t>
+      </w:r>
+      <w:proofErr w:type="spellStart"/>
+      <w:r>
+        <w:rPr>
+          <w:lang w:val="en-GB"/>
+        </w:rPr>
+        <w:t>otherNodeID</w:t>
+      </w:r>
+      <w:proofErr w:type="spellEnd"/>
+      <w:r>
+        <w:rPr>
+          <w:lang w:val="en-GB"/>
+        </w:rPr>
+        <w:t>. (The RSSI value to oneself is a</w:t>
       </w:r>
       <w:r>
         <w:rPr>
@@ -824,7 +1168,76 @@
           <w:lang w:val="en-GB"/>
         </w:rPr>
         <w:br/>
-        <w:t xml:space="preserve">sourceNodeId, targetNodeId, RSSIValue and timestamp. Each link is the given to it’s own Alpha-Trimmed Mean Filter (where sourceNodeId-&gt;targetNodeId </w:t>
+      </w:r>
+      <w:proofErr w:type="spellStart"/>
+      <w:r>
+        <w:rPr>
+          <w:lang w:val="en-GB"/>
+        </w:rPr>
+        <w:t>sourceNodeId</w:t>
+      </w:r>
+      <w:proofErr w:type="spellEnd"/>
+      <w:r>
+        <w:rPr>
+          <w:lang w:val="en-GB"/>
+        </w:rPr>
+        <w:t xml:space="preserve">, </w:t>
+      </w:r>
+      <w:proofErr w:type="spellStart"/>
+      <w:r>
+        <w:rPr>
+          <w:lang w:val="en-GB"/>
+        </w:rPr>
+        <w:t>targetNodeId</w:t>
+      </w:r>
+      <w:proofErr w:type="spellEnd"/>
+      <w:r>
+        <w:rPr>
+          <w:lang w:val="en-GB"/>
+        </w:rPr>
+        <w:t xml:space="preserve">, </w:t>
+      </w:r>
+      <w:proofErr w:type="spellStart"/>
+      <w:r>
+        <w:rPr>
+          <w:lang w:val="en-GB"/>
+        </w:rPr>
+        <w:t>RSSIValue</w:t>
+      </w:r>
+      <w:proofErr w:type="spellEnd"/>
+      <w:r>
+        <w:rPr>
+          <w:lang w:val="en-GB"/>
+        </w:rPr>
+        <w:t xml:space="preserve"> and timestamp. Each link is the given to it’s own Alpha-Trimmed Mean Filter (where </w:t>
+      </w:r>
+      <w:proofErr w:type="spellStart"/>
+      <w:r>
+        <w:rPr>
+          <w:lang w:val="en-GB"/>
+        </w:rPr>
+        <w:t>sourceNodeId</w:t>
+      </w:r>
+      <w:proofErr w:type="spellEnd"/>
+      <w:r>
+        <w:rPr>
+          <w:lang w:val="en-GB"/>
+        </w:rPr>
+        <w:t>-&gt;</w:t>
+      </w:r>
+      <w:proofErr w:type="spellStart"/>
+      <w:r>
+        <w:rPr>
+          <w:lang w:val="en-GB"/>
+        </w:rPr>
+        <w:t>targetNodeId</w:t>
+      </w:r>
+      <w:proofErr w:type="spellEnd"/>
+      <w:r>
+        <w:rPr>
+          <w:lang w:val="en-GB"/>
+        </w:rPr>
+        <w:t xml:space="preserve"> </w:t>
       </w:r>
       <w:r>
         <w:rPr>
@@ -836,7 +1249,35 @@
         <w:rPr>
           <w:lang w:val="en-GB"/>
         </w:rPr>
-        <w:t xml:space="preserve"> targetNodeId-&gt;sourceNodeId).</w:t>
+        <w:t xml:space="preserve"> </w:t>
+      </w:r>
+      <w:proofErr w:type="spellStart"/>
+      <w:r>
+        <w:rPr>
+          <w:lang w:val="en-GB"/>
+        </w:rPr>
+        <w:t>targetNodeId</w:t>
+      </w:r>
+      <w:proofErr w:type="spellEnd"/>
+      <w:r>
+        <w:rPr>
+          <w:lang w:val="en-GB"/>
+        </w:rPr>
+        <w:t>-&gt;</w:t>
+      </w:r>
+      <w:proofErr w:type="spellStart"/>
+      <w:r>
+        <w:rPr>
+          <w:lang w:val="en-GB"/>
+        </w:rPr>
+        <w:t>sourceNodeId</w:t>
+      </w:r>
+      <w:proofErr w:type="spellEnd"/>
+      <w:r>
+        <w:rPr>
+          <w:lang w:val="en-GB"/>
+        </w:rPr>
+        <w:t>).</w:t>
       </w:r>
     </w:p>
     <w:p>
@@ -868,7 +1309,21 @@
         <w:rPr>
           <w:lang w:val="en-GB"/>
         </w:rPr>
-        <w:t xml:space="preserve">s data in a nondecending order. Using a given alpha value you can then determine to amount of points to be trimmed at each side using the formula: (alpha*n)/2. After removing this amount of points you take the average of the remaining. </w:t>
+        <w:t xml:space="preserve">s data in a </w:t>
+      </w:r>
+      <w:proofErr w:type="spellStart"/>
+      <w:r>
+        <w:rPr>
+          <w:lang w:val="en-GB"/>
+        </w:rPr>
+        <w:t>nondecending</w:t>
+      </w:r>
+      <w:proofErr w:type="spellEnd"/>
+      <w:r>
+        <w:rPr>
+          <w:lang w:val="en-GB"/>
+        </w:rPr>
+        <w:t xml:space="preserve"> order. Using a given alpha value you can then determine to amount of points to be trimmed at each side using the formula: (alpha*n)/2. After removing this amount of points you take the average of the remaining. </w:t>
       </w:r>
     </w:p>
     <w:p>
@@ -934,7 +1389,21 @@
         <w:rPr>
           <w:lang w:val="en-GB"/>
         </w:rPr>
-        <w:t>Basically this is achieved by collecting training data for 3 possible situation pattern ( standing,</w:t>
+        <w:t xml:space="preserve">Basically this is achieved by collecting training data for 3 possible situation pattern </w:t>
+      </w:r>
+      <w:proofErr w:type="gramStart"/>
+      <w:r>
+        <w:rPr>
+          <w:lang w:val="en-GB"/>
+        </w:rPr>
+        <w:t>( standing</w:t>
+      </w:r>
+      <w:proofErr w:type="gramEnd"/>
+      <w:r>
+        <w:rPr>
+          <w:lang w:val="en-GB"/>
+        </w:rPr>
+        <w:t>,</w:t>
       </w:r>
       <w:r>
         <w:rPr>
@@ -946,7 +1415,49 @@
         <w:rPr>
           <w:lang w:val="en-GB"/>
         </w:rPr>
-        <w:t>walking, empty) and divide all processed data into packets sized p. For each packet we will determine the mean and variance and  put the results in an 2 dimensional graph with x being the mean value and y being the variance. We do receive a graph as shown: &lt;Bild hier&gt;</w:t>
+        <w:t xml:space="preserve">walking, empty) and divide all processed data into packets sized p. For each packet we will determine the mean and variance </w:t>
+      </w:r>
+      <w:proofErr w:type="gramStart"/>
+      <w:r>
+        <w:rPr>
+          <w:lang w:val="en-GB"/>
+        </w:rPr>
+        <w:t>and  put</w:t>
+      </w:r>
+      <w:proofErr w:type="gramEnd"/>
+      <w:r>
+        <w:rPr>
+          <w:lang w:val="en-GB"/>
+        </w:rPr>
+        <w:t xml:space="preserve"> the results in an 2 dimensional graph with x being the mean value and y being the variance. We do receive a graph as shown: &lt;</w:t>
+      </w:r>
+      <w:proofErr w:type="spellStart"/>
+      <w:r>
+        <w:rPr>
+          <w:lang w:val="en-GB"/>
+        </w:rPr>
+        <w:t>Bild</w:t>
+      </w:r>
+      <w:proofErr w:type="spellEnd"/>
+      <w:r>
+        <w:rPr>
+          <w:lang w:val="en-GB"/>
+        </w:rPr>
+        <w:t xml:space="preserve"> </w:t>
+      </w:r>
+      <w:proofErr w:type="spellStart"/>
+      <w:r>
+        <w:rPr>
+          <w:lang w:val="en-GB"/>
+        </w:rPr>
+        <w:t>hier</w:t>
+      </w:r>
+      <w:proofErr w:type="spellEnd"/>
+      <w:r>
+        <w:rPr>
+          <w:lang w:val="en-GB"/>
+        </w:rPr>
+        <w:t>&gt;</w:t>
       </w:r>
     </w:p>
     <w:p>
@@ -1036,7 +1547,6 @@
         <w:rPr>
           <w:lang w:val="en-GB"/>
         </w:rPr>
-        <w:lastRenderedPageBreak/>
         <w:t xml:space="preserve">IV. </w:t>
       </w:r>
       <w:r>
@@ -1056,13 +1566,7 @@
         <w:rPr>
           <w:lang w:val="en-GB"/>
         </w:rPr>
-        <w:t>We have implemented a couple of different methods to determine</w:t>
-      </w:r>
-      <w:r>
-        <w:rPr>
-          <w:lang w:val="en-GB"/>
-        </w:rPr>
-        <w:t xml:space="preserve"> the current state of the system. Some of them were </w:t>
+        <w:t xml:space="preserve">We have implemented a couple of different methods to determine the current state of the system. Some of them were </w:t>
       </w:r>
       <w:r>
         <w:rPr>
@@ -1093,26 +1597,48 @@
         <w:rPr>
           <w:lang w:val="en-GB"/>
         </w:rPr>
-        <w:t>One of the measurement method that were removed was a heatmap like display of the current data, where the heat of each link was based on the current variance of this link.</w:t>
-      </w:r>
-    </w:p>
-    <w:p>
-      <w:pPr>
-        <w:rPr>
-          <w:lang w:val="en-GB"/>
-        </w:rPr>
-      </w:pPr>
-      <w:r>
-        <w:rPr>
-          <w:lang w:val="en-GB"/>
-        </w:rPr>
-        <w:t xml:space="preserve">Unfortunately </w:t>
-      </w:r>
-      <w:r>
-        <w:rPr>
-          <w:lang w:val="en-GB"/>
-        </w:rPr>
-        <w:t>the variance can’t be used for a proper state estimation without considering the current signal strength; that’s why we decided to use the KNN cluster algorithm to match this requirement.</w:t>
+        <w:t xml:space="preserve">One of the measurement </w:t>
+      </w:r>
+      <w:proofErr w:type="gramStart"/>
+      <w:r>
+        <w:rPr>
+          <w:lang w:val="en-GB"/>
+        </w:rPr>
+        <w:t>method</w:t>
+      </w:r>
+      <w:proofErr w:type="gramEnd"/>
+      <w:r>
+        <w:rPr>
+          <w:lang w:val="en-GB"/>
+        </w:rPr>
+        <w:t xml:space="preserve"> that were removed was a </w:t>
+      </w:r>
+      <w:proofErr w:type="spellStart"/>
+      <w:r>
+        <w:rPr>
+          <w:lang w:val="en-GB"/>
+        </w:rPr>
+        <w:t>heatmap</w:t>
+      </w:r>
+      <w:proofErr w:type="spellEnd"/>
+      <w:r>
+        <w:rPr>
+          <w:lang w:val="en-GB"/>
+        </w:rPr>
+        <w:t xml:space="preserve"> like display of the current data, where the heat of each link was based on the current variance of this link.</w:t>
+      </w:r>
+    </w:p>
+    <w:p>
+      <w:pPr>
+        <w:rPr>
+          <w:lang w:val="en-GB"/>
+        </w:rPr>
+      </w:pPr>
+      <w:r>
+        <w:rPr>
+          <w:lang w:val="en-GB"/>
+        </w:rPr>
+        <w:t>Unfortunately the variance can’t be used for a proper state estimation without considering the current signal strength; that’s why we decided to use the KNN cluster algorithm to match this requirement.</w:t>
       </w:r>
     </w:p>
     <w:p>
@@ -1150,13 +1676,7 @@
         <w:rPr>
           <w:lang w:val="en-GB"/>
         </w:rPr>
-        <w:t>Basic m</w:t>
-      </w:r>
-      <w:r>
-        <w:rPr>
-          <w:lang w:val="en-GB"/>
-        </w:rPr>
-        <w:t>ethod:</w:t>
+        <w:t>Basic method:</w:t>
       </w:r>
       <w:r>
         <w:rPr>
@@ -1251,13 +1771,39 @@
         <w:rPr>
           <w:lang w:val="en-GB"/>
         </w:rPr>
-        <w:t xml:space="preserve">For the last method we have to train our System in advance (see next chapter) to distinguish good links from bad links. As some of the links may create very distinctive clustering that are </w:t>
-      </w:r>
-      <w:r>
-        <w:rPr>
-          <w:lang w:val="en-GB"/>
-        </w:rPr>
-        <w:t xml:space="preserve">easy to use for the KNN ,others might create </w:t>
+        <w:t xml:space="preserve">For the </w:t>
+      </w:r>
+      <w:r>
+        <w:rPr>
+          <w:lang w:val="en-GB"/>
+        </w:rPr>
+        <w:t>third</w:t>
+      </w:r>
+      <w:r>
+        <w:rPr>
+          <w:lang w:val="en-GB"/>
+        </w:rPr>
+        <w:t xml:space="preserve"> method we have to train our System in advance (see next chapter) to distinguish good links from bad links. As some of the links may create very distinctive clustering that are </w:t>
+      </w:r>
+      <w:r>
+        <w:rPr>
+          <w:lang w:val="en-GB"/>
+        </w:rPr>
+        <w:t xml:space="preserve">easy to use for the </w:t>
+      </w:r>
+      <w:proofErr w:type="gramStart"/>
+      <w:r>
+        <w:rPr>
+          <w:lang w:val="en-GB"/>
+        </w:rPr>
+        <w:t>KNN ,others</w:t>
+      </w:r>
+      <w:proofErr w:type="gramEnd"/>
+      <w:r>
+        <w:rPr>
+          <w:lang w:val="en-GB"/>
+        </w:rPr>
+        <w:t xml:space="preserve"> might create </w:t>
       </w:r>
       <w:r>
         <w:rPr>
@@ -1292,8 +1838,6 @@
         </w:rPr>
         <w:t xml:space="preserve">displayed </w:t>
       </w:r>
-      <w:bookmarkStart w:id="0" w:name="_GoBack"/>
-      <w:bookmarkEnd w:id="0"/>
       <w:r>
         <w:rPr>
           <w:lang w:val="en-GB"/>
@@ -1309,6 +1853,136 @@
     </w:p>
     <w:p>
       <w:pPr>
+        <w:pStyle w:val="Listenabsatz"/>
+        <w:numPr>
+          <w:ilvl w:val="0"/>
+          <w:numId w:val="2"/>
+        </w:numPr>
+        <w:rPr>
+          <w:lang w:val="en-GB"/>
+        </w:rPr>
+      </w:pPr>
+      <w:r>
+        <w:rPr>
+          <w:lang w:val="en-GB"/>
+        </w:rPr>
+        <w:t>Trust based method:</w:t>
+      </w:r>
+      <w:r>
+        <w:rPr>
+          <w:lang w:val="en-GB"/>
+        </w:rPr>
+        <w:br/>
+      </w:r>
+      <w:r>
+        <w:rPr>
+          <w:lang w:val="en-GB"/>
+        </w:rPr>
+        <w:t xml:space="preserve">A different approach to match the </w:t>
+      </w:r>
+      <w:r>
+        <w:rPr>
+          <w:lang w:val="en-GB"/>
+        </w:rPr>
+        <w:t>problems</w:t>
+      </w:r>
+      <w:r>
+        <w:rPr>
+          <w:lang w:val="en-GB"/>
+        </w:rPr>
+        <w:t xml:space="preserve"> </w:t>
+      </w:r>
+      <w:r>
+        <w:rPr>
+          <w:lang w:val="en-GB"/>
+        </w:rPr>
+        <w:t>descripted</w:t>
+      </w:r>
+      <w:r>
+        <w:rPr>
+          <w:lang w:val="en-GB"/>
+        </w:rPr>
+        <w:t xml:space="preserve"> in method 3. Instead of weighting each link and summing them up we assign each link a trust value for each state. </w:t>
+      </w:r>
+      <w:proofErr w:type="gramStart"/>
+      <w:r>
+        <w:rPr>
+          <w:lang w:val="en-GB"/>
+        </w:rPr>
+        <w:t xml:space="preserve">This trust value is trained by looking at the amount of </w:t>
+      </w:r>
+      <w:r>
+        <w:rPr>
+          <w:lang w:val="en-GB"/>
+        </w:rPr>
+        <w:t>a misclassified state and divide</w:t>
+      </w:r>
+      <w:proofErr w:type="gramEnd"/>
+      <w:r>
+        <w:rPr>
+          <w:lang w:val="en-GB"/>
+        </w:rPr>
+        <w:t xml:space="preserve"> it by the overall amount of training data for this state. We receive a trust value between 0 </w:t>
+      </w:r>
+      <w:proofErr w:type="gramStart"/>
+      <w:r>
+        <w:rPr>
+          <w:lang w:val="en-GB"/>
+        </w:rPr>
+        <w:t>( perfect</w:t>
+      </w:r>
+      <w:proofErr w:type="gramEnd"/>
+      <w:r>
+        <w:rPr>
+          <w:lang w:val="en-GB"/>
+        </w:rPr>
+        <w:t xml:space="preserve"> Hit rate) and 1 (no Hit at all) that we subtract from 1. </w:t>
+      </w:r>
+    </w:p>
+    <w:p>
+      <w:pPr>
+        <w:pStyle w:val="Listenabsatz"/>
+        <w:rPr>
+          <w:lang w:val="en-GB"/>
+        </w:rPr>
+      </w:pPr>
+      <w:r>
+        <w:rPr>
+          <w:lang w:val="en-GB"/>
+        </w:rPr>
+        <w:t xml:space="preserve">When linking the results for each link, we will only accept state estimation from links with a trust value higher then a certain threshold. We expect this method to give a more steady </w:t>
+      </w:r>
+      <w:proofErr w:type="gramStart"/>
+      <w:r>
+        <w:rPr>
+          <w:lang w:val="en-GB"/>
+        </w:rPr>
+        <w:t>estimation</w:t>
+      </w:r>
+      <w:proofErr w:type="gramEnd"/>
+      <w:r>
+        <w:rPr>
+          <w:lang w:val="en-GB"/>
+        </w:rPr>
+        <w:t xml:space="preserve"> as it is more resistant </w:t>
+      </w:r>
+      <w:r>
+        <w:rPr>
+          <w:lang w:val="en-GB"/>
+        </w:rPr>
+        <w:t>against variance of links with low certainty.</w:t>
+      </w:r>
+    </w:p>
+    <w:p>
+      <w:pPr>
+        <w:ind w:left="360"/>
+        <w:rPr>
+          <w:lang w:val="en-GB"/>
+        </w:rPr>
+      </w:pPr>
+    </w:p>
+    <w:p>
+      <w:pPr>
         <w:pStyle w:val="berschrift1"/>
         <w:rPr>
           <w:lang w:val="en-GB"/>
@@ -1373,10 +2047,8 @@
       </w:pPr>
       <w:r>
         <w:rPr>
-          <w:noProof/>
-          <w:lang w:val="en-GB"/>
-        </w:rPr>
-        <w:lastRenderedPageBreak/>
+          <w:lang w:val="en-GB"/>
+        </w:rPr>
         <w:drawing>
           <wp:inline distT="0" distB="0" distL="0" distR="0" wp14:anchorId="6AEE74C7" wp14:editId="0459B4E9">
             <wp:extent cx="5673515" cy="3659928"/>
@@ -1496,7 +2168,21 @@
         <w:rPr>
           <w:lang w:val="en-GB"/>
         </w:rPr>
-        <w:t>The current Pattern name to refere to</w:t>
+        <w:t xml:space="preserve">The current Pattern name to </w:t>
+      </w:r>
+      <w:proofErr w:type="spellStart"/>
+      <w:r>
+        <w:rPr>
+          <w:lang w:val="en-GB"/>
+        </w:rPr>
+        <w:t>refere</w:t>
+      </w:r>
+      <w:proofErr w:type="spellEnd"/>
+      <w:r>
+        <w:rPr>
+          <w:lang w:val="en-GB"/>
+        </w:rPr>
+        <w:t xml:space="preserve"> to</w:t>
       </w:r>
     </w:p>
     <w:p>
@@ -1514,7 +2200,21 @@
         <w:rPr>
           <w:lang w:val="en-GB"/>
         </w:rPr>
-        <w:t>Will erase the current selected learning data from (2.)  in the KNN</w:t>
+        <w:t xml:space="preserve">Will erase the current selected learning data from (2.)  </w:t>
+      </w:r>
+      <w:proofErr w:type="gramStart"/>
+      <w:r>
+        <w:rPr>
+          <w:lang w:val="en-GB"/>
+        </w:rPr>
+        <w:t>in</w:t>
+      </w:r>
+      <w:proofErr w:type="gramEnd"/>
+      <w:r>
+        <w:rPr>
+          <w:lang w:val="en-GB"/>
+        </w:rPr>
+        <w:t xml:space="preserve"> the KNN</w:t>
       </w:r>
     </w:p>
     <w:p>
@@ -1586,28 +2286,54 @@
         <w:rPr>
           <w:lang w:val="en-GB"/>
         </w:rPr>
-        <w:t>Record the current messurments and store in a file labelled &lt;Pattern Name (4.)&gt;-&lt;Selected Situation (2.)&gt; . Use (3.) To stop recording.</w:t>
-      </w:r>
-    </w:p>
-    <w:p>
-      <w:pPr>
-        <w:rPr>
-          <w:lang w:val="en-GB"/>
-        </w:rPr>
-      </w:pPr>
-    </w:p>
-    <w:p>
-      <w:pPr>
-        <w:rPr>
-          <w:lang w:val="en-GB"/>
-        </w:rPr>
-      </w:pPr>
-      <w:r>
-        <w:rPr>
-          <w:noProof/>
-          <w:lang w:val="en-GB"/>
-        </w:rPr>
-        <w:lastRenderedPageBreak/>
+        <w:t xml:space="preserve">Record the current </w:t>
+      </w:r>
+      <w:proofErr w:type="spellStart"/>
+      <w:r>
+        <w:rPr>
+          <w:lang w:val="en-GB"/>
+        </w:rPr>
+        <w:t>messurments</w:t>
+      </w:r>
+      <w:proofErr w:type="spellEnd"/>
+      <w:r>
+        <w:rPr>
+          <w:lang w:val="en-GB"/>
+        </w:rPr>
+        <w:t xml:space="preserve"> and store in a file labelled &lt;Pattern Name (4.)&gt;-&lt;Selected Situation (2.)</w:t>
+      </w:r>
+      <w:proofErr w:type="gramStart"/>
+      <w:r>
+        <w:rPr>
+          <w:lang w:val="en-GB"/>
+        </w:rPr>
+        <w:t>&gt; .</w:t>
+      </w:r>
+      <w:proofErr w:type="gramEnd"/>
+      <w:r>
+        <w:rPr>
+          <w:lang w:val="en-GB"/>
+        </w:rPr>
+        <w:t xml:space="preserve"> Use (3.) To stop recording.</w:t>
+      </w:r>
+    </w:p>
+    <w:p>
+      <w:pPr>
+        <w:rPr>
+          <w:lang w:val="en-GB"/>
+        </w:rPr>
+      </w:pPr>
+    </w:p>
+    <w:p>
+      <w:pPr>
+        <w:rPr>
+          <w:lang w:val="en-GB"/>
+        </w:rPr>
+      </w:pPr>
+      <w:r>
+        <w:rPr>
+          <w:lang w:val="en-GB"/>
+        </w:rPr>
         <w:drawing>
           <wp:inline distT="0" distB="0" distL="0" distR="0" wp14:anchorId="0F058B9B" wp14:editId="759CF501">
             <wp:extent cx="5757545" cy="3657600"/>
@@ -1673,7 +2399,21 @@
         <w:rPr>
           <w:lang w:val="en-GB"/>
         </w:rPr>
-        <w:t>Displays the current connection. E.g from Sensor id 1 to sensor id 3.</w:t>
+        <w:t xml:space="preserve">Displays the current connection. </w:t>
+      </w:r>
+      <w:proofErr w:type="spellStart"/>
+      <w:r>
+        <w:rPr>
+          <w:lang w:val="en-GB"/>
+        </w:rPr>
+        <w:t>E.g</w:t>
+      </w:r>
+      <w:proofErr w:type="spellEnd"/>
+      <w:r>
+        <w:rPr>
+          <w:lang w:val="en-GB"/>
+        </w:rPr>
+        <w:t xml:space="preserve"> from Sensor id 1 to sensor id 3.</w:t>
       </w:r>
     </w:p>
     <w:p>
@@ -1691,7 +2431,21 @@
         <w:rPr>
           <w:lang w:val="en-GB"/>
         </w:rPr>
-        <w:t xml:space="preserve">The current prejumted state this link has detected. (Here it detected that the room is empty right now). If no state is shown, then this link was not trained with enough data to get a </w:t>
+        <w:t xml:space="preserve">The current </w:t>
+      </w:r>
+      <w:proofErr w:type="spellStart"/>
+      <w:r>
+        <w:rPr>
+          <w:lang w:val="en-GB"/>
+        </w:rPr>
+        <w:t>prejumted</w:t>
+      </w:r>
+      <w:proofErr w:type="spellEnd"/>
+      <w:r>
+        <w:rPr>
+          <w:lang w:val="en-GB"/>
+        </w:rPr>
+        <w:t xml:space="preserve"> state this link has detected. (Here it detected that the room is empty right now). If no state is shown, then this link was not trained with enough data to get a </w:t>
       </w:r>
       <w:r>
         <w:rPr>
@@ -1751,8 +2505,30 @@
         <w:rPr>
           <w:lang w:val="en-GB"/>
         </w:rPr>
-        <w:t>14. &lt;&lt;&lt;&lt;&gt;&gt;&gt;&gt;&gt;</w:t>
-      </w:r>
+        <w:t xml:space="preserve">14. </w:t>
+      </w:r>
+      <w:proofErr w:type="gramStart"/>
+      <w:r>
+        <w:rPr>
+          <w:lang w:val="en-GB"/>
+        </w:rPr>
+        <w:t>m</w:t>
+      </w:r>
+      <w:proofErr w:type="gramEnd"/>
+      <w:r>
+        <w:rPr>
+          <w:lang w:val="en-GB"/>
+        </w:rPr>
+        <w:t xml:space="preserve">: is the </w:t>
+      </w:r>
+      <w:proofErr w:type="spellStart"/>
+      <w:r>
+        <w:rPr>
+          <w:lang w:val="en-GB"/>
+        </w:rPr>
+        <w:t>missfire</w:t>
+      </w:r>
+      <w:proofErr w:type="spellEnd"/>
     </w:p>
     <w:p>
       <w:pPr>
@@ -1823,25 +2599,1265 @@
         <w:rPr>
           <w:lang w:val="en-GB"/>
         </w:rPr>
-        <w:lastRenderedPageBreak/>
         <w:t>Results</w:t>
       </w:r>
     </w:p>
     <w:p>
       <w:pPr>
+        <w:rPr>
+          <w:bCs/>
+          <w:iCs/>
+          <w:lang w:val="en-GB"/>
+        </w:rPr>
+      </w:pPr>
+      <w:r>
+        <w:rPr>
+          <w:bCs/>
+          <w:iCs/>
+          <w:lang w:val="en-GB"/>
+        </w:rPr>
+        <w:t>In order to prove the function of our solution we tested the whole system with different parameters in a kitchen room. We arranged the nodes in a kind of star shape as seen in picture (3) (as the room is not a perfect square we had to change it a bit).</w:t>
+      </w:r>
+      <w:r>
+        <w:rPr>
+          <w:bCs/>
+          <w:iCs/>
+          <w:lang w:val="en-GB"/>
+        </w:rPr>
+        <w:t xml:space="preserve"> We mainly used the ATMF </w:t>
+      </w:r>
+      <w:proofErr w:type="gramStart"/>
+      <w:r>
+        <w:rPr>
+          <w:bCs/>
+          <w:iCs/>
+          <w:lang w:val="en-GB"/>
+        </w:rPr>
+        <w:t>filter ,but</w:t>
+      </w:r>
+      <w:proofErr w:type="gramEnd"/>
+      <w:r>
+        <w:rPr>
+          <w:bCs/>
+          <w:iCs/>
+          <w:lang w:val="en-GB"/>
+        </w:rPr>
+        <w:t xml:space="preserve"> also tried some of the configurations with our implementation of the </w:t>
+      </w:r>
+      <w:proofErr w:type="spellStart"/>
+      <w:r>
+        <w:rPr>
+          <w:bCs/>
+          <w:iCs/>
+          <w:lang w:val="en-GB"/>
+        </w:rPr>
+        <w:t>Savitzky</w:t>
+      </w:r>
+      <w:proofErr w:type="spellEnd"/>
+      <w:r>
+        <w:rPr>
+          <w:bCs/>
+          <w:iCs/>
+          <w:lang w:val="en-GB"/>
+        </w:rPr>
+        <w:t xml:space="preserve"> </w:t>
+      </w:r>
+      <w:proofErr w:type="spellStart"/>
+      <w:r>
+        <w:rPr>
+          <w:bCs/>
+          <w:iCs/>
+          <w:lang w:val="en-GB"/>
+        </w:rPr>
+        <w:t>Golay</w:t>
+      </w:r>
+      <w:proofErr w:type="spellEnd"/>
+      <w:r>
+        <w:rPr>
+          <w:bCs/>
+          <w:iCs/>
+          <w:lang w:val="en-GB"/>
+        </w:rPr>
+        <w:t xml:space="preserve"> filter</w:t>
+      </w:r>
+      <w:r>
+        <w:rPr>
+          <w:bCs/>
+          <w:iCs/>
+          <w:lang w:val="en-GB"/>
+        </w:rPr>
+        <w:t>.</w:t>
+      </w:r>
+    </w:p>
+    <w:p>
+      <w:pPr>
+        <w:rPr>
+          <w:bCs/>
+          <w:iCs/>
+          <w:lang w:val="en-GB"/>
+        </w:rPr>
+      </w:pPr>
+    </w:p>
+    <w:p>
+      <w:pPr>
+        <w:rPr>
+          <w:bCs/>
+          <w:iCs/>
+          <w:lang w:val="en-GB"/>
+        </w:rPr>
+      </w:pPr>
+    </w:p>
+    <w:p>
+      <w:pPr>
+        <w:keepNext/>
+      </w:pPr>
+      <w:r>
+        <w:rPr>
+          <w:lang w:val="en-GB"/>
+        </w:rPr>
+        <w:drawing>
+          <wp:inline distT="0" distB="0" distL="0" distR="0" wp14:anchorId="6E03A6B1" wp14:editId="38AFE92B">
+            <wp:extent cx="5831205" cy="3771477"/>
+            <wp:effectExtent l="0" t="0" r="36195" b="13335"/>
+            <wp:docPr id="5" name="Diagramm 5"/>
+            <wp:cNvGraphicFramePr/>
+            <a:graphic xmlns:a="http://schemas.openxmlformats.org/drawingml/2006/main">
+              <a:graphicData uri="http://schemas.openxmlformats.org/drawingml/2006/chart">
+                <c:chart xmlns:c="http://schemas.openxmlformats.org/drawingml/2006/chart" xmlns:r="http://schemas.openxmlformats.org/officeDocument/2006/relationships" r:id="rId8"/>
+              </a:graphicData>
+            </a:graphic>
+          </wp:inline>
+        </w:drawing>
+      </w:r>
+    </w:p>
+    <w:p>
+      <w:pPr>
+        <w:pStyle w:val="Beschriftung"/>
+        <w:rPr>
+          <w:lang w:val="en-GB"/>
+        </w:rPr>
+      </w:pPr>
+      <w:r>
+        <w:t xml:space="preserve">Graph </w:t>
+      </w:r>
+      <w:fldSimple w:instr=" SEQ Graph \* ARABIC ">
+        <w:r>
+          <w:rPr>
+            <w:noProof/>
+          </w:rPr>
+          <w:t>1</w:t>
+        </w:r>
+      </w:fldSimple>
+      <w:r>
+        <w:rPr>
+          <w:lang w:val="en-GB"/>
+        </w:rPr>
+        <w:t xml:space="preserve"> </w:t>
+      </w:r>
+      <w:r>
+        <w:rPr>
+          <w:lang w:val="en-GB"/>
+        </w:rPr>
+        <w:t xml:space="preserve">The Link combining </w:t>
+      </w:r>
+      <w:proofErr w:type="spellStart"/>
+      <w:r>
+        <w:rPr>
+          <w:lang w:val="en-GB"/>
+        </w:rPr>
+        <w:t>methode</w:t>
+      </w:r>
+      <w:proofErr w:type="spellEnd"/>
+      <w:r>
+        <w:rPr>
+          <w:lang w:val="en-GB"/>
+        </w:rPr>
+        <w:t xml:space="preserve"> in </w:t>
+      </w:r>
+      <w:proofErr w:type="spellStart"/>
+      <w:r>
+        <w:rPr>
+          <w:lang w:val="en-GB"/>
+        </w:rPr>
+        <w:t>comparisment</w:t>
+      </w:r>
+      <w:proofErr w:type="spellEnd"/>
+      <w:r>
+        <w:rPr>
+          <w:lang w:val="en-GB"/>
+        </w:rPr>
+        <w:t xml:space="preserve"> to the overall Hit rate of the system. A KNN neighbour amount of 1 seems to get the best results for most of the methods. Using 10 (or more) neighbours drastically worsens the hit rate. The </w:t>
+      </w:r>
+      <w:proofErr w:type="spellStart"/>
+      <w:r>
+        <w:rPr>
+          <w:bCs w:val="0"/>
+          <w:iCs/>
+          <w:lang w:val="en-GB"/>
+        </w:rPr>
+        <w:t>Savitzky</w:t>
+      </w:r>
+      <w:proofErr w:type="spellEnd"/>
+      <w:r>
+        <w:rPr>
+          <w:bCs w:val="0"/>
+          <w:iCs/>
+          <w:lang w:val="en-GB"/>
+        </w:rPr>
+        <w:t xml:space="preserve"> </w:t>
+      </w:r>
+      <w:proofErr w:type="spellStart"/>
+      <w:r>
+        <w:rPr>
+          <w:bCs w:val="0"/>
+          <w:iCs/>
+          <w:lang w:val="en-GB"/>
+        </w:rPr>
+        <w:t>Golay</w:t>
+      </w:r>
+      <w:proofErr w:type="spellEnd"/>
+      <w:r>
+        <w:rPr>
+          <w:bCs w:val="0"/>
+          <w:iCs/>
+          <w:lang w:val="en-GB"/>
+        </w:rPr>
+        <w:t xml:space="preserve"> filter produced significant worse results so we did not take it for further statistics.</w:t>
+      </w:r>
+    </w:p>
+    <w:p>
+      <w:pPr>
+        <w:rPr>
+          <w:lang w:val="en-GB"/>
+        </w:rPr>
+      </w:pPr>
+      <w:r>
+        <w:rPr>
+          <w:lang w:val="en-GB"/>
+        </w:rPr>
+        <w:t xml:space="preserve">Picture 1 </w:t>
+      </w:r>
+      <w:r>
+        <w:rPr>
+          <w:lang w:val="en-GB"/>
+        </w:rPr>
+        <w:t>describes</w:t>
+      </w:r>
+      <w:r>
+        <w:rPr>
+          <w:lang w:val="en-GB"/>
+        </w:rPr>
+        <w:t xml:space="preserve"> the different combining methods with different KNN Neighbour K amounts. We expected to get better results with a higher value for </w:t>
+      </w:r>
+      <w:proofErr w:type="gramStart"/>
+      <w:r>
+        <w:rPr>
+          <w:lang w:val="en-GB"/>
+        </w:rPr>
+        <w:t>K ,</w:t>
+      </w:r>
+      <w:proofErr w:type="gramEnd"/>
+      <w:r>
+        <w:rPr>
+          <w:lang w:val="en-GB"/>
+        </w:rPr>
+        <w:t xml:space="preserve"> but the opposite is the case. </w:t>
+      </w:r>
+    </w:p>
+    <w:p>
+      <w:pPr>
+        <w:rPr>
+          <w:lang w:val="en-GB"/>
+        </w:rPr>
+      </w:pPr>
+      <w:r>
+        <w:rPr>
+          <w:lang w:val="en-GB"/>
+        </w:rPr>
+        <w:t>With method 3 (</w:t>
+      </w:r>
+      <w:r>
+        <w:rPr>
+          <w:lang w:val="en-GB"/>
+        </w:rPr>
+        <w:t xml:space="preserve">Trained weight method) we got the best </w:t>
+      </w:r>
+      <w:proofErr w:type="spellStart"/>
+      <w:r>
+        <w:rPr>
+          <w:lang w:val="en-GB"/>
+        </w:rPr>
+        <w:t>results</w:t>
+      </w:r>
+      <w:proofErr w:type="gramStart"/>
+      <w:r>
+        <w:rPr>
+          <w:lang w:val="en-GB"/>
+        </w:rPr>
+        <w:t>,eventhough</w:t>
+      </w:r>
+      <w:proofErr w:type="spellEnd"/>
+      <w:proofErr w:type="gramEnd"/>
+      <w:r>
+        <w:rPr>
+          <w:lang w:val="en-GB"/>
+        </w:rPr>
+        <w:t xml:space="preserve"> just slightly better then method 1 , which is  the default method. We </w:t>
+      </w:r>
+      <w:proofErr w:type="gramStart"/>
+      <w:r>
+        <w:rPr>
+          <w:lang w:val="en-GB"/>
+        </w:rPr>
+        <w:t>can not</w:t>
+      </w:r>
+      <w:proofErr w:type="gramEnd"/>
+      <w:r>
+        <w:rPr>
+          <w:lang w:val="en-GB"/>
+        </w:rPr>
+        <w:t xml:space="preserve"> tell why the training data does not improve the </w:t>
+      </w:r>
+      <w:r>
+        <w:rPr>
+          <w:lang w:val="en-GB"/>
+        </w:rPr>
+        <w:t xml:space="preserve">hit rate significantly; probably amount of used links is just to big to take the weight into account. </w:t>
+      </w:r>
+    </w:p>
+    <w:p>
+      <w:pPr>
+        <w:rPr>
+          <w:lang w:val="en-GB"/>
+        </w:rPr>
+      </w:pPr>
+      <w:r>
+        <w:rPr>
+          <w:lang w:val="en-GB"/>
+        </w:rPr>
+        <w:t xml:space="preserve"> Surprisingly method 4 (trust based method) </w:t>
+      </w:r>
+      <w:r>
+        <w:rPr>
+          <w:lang w:val="en-GB"/>
+        </w:rPr>
+        <w:t>created the worst results</w:t>
+      </w:r>
+      <w:r>
+        <w:rPr>
+          <w:lang w:val="en-GB"/>
+        </w:rPr>
+        <w:t>, which may have to deal with the given Trust Threshold</w:t>
+      </w:r>
+      <w:r>
+        <w:rPr>
+          <w:lang w:val="en-GB"/>
+        </w:rPr>
+        <w:t xml:space="preserve"> being bad.</w:t>
+      </w:r>
+      <w:bookmarkStart w:id="0" w:name="_GoBack"/>
+      <w:bookmarkEnd w:id="0"/>
+    </w:p>
+    <w:p>
+      <w:pPr>
+        <w:rPr>
+          <w:lang w:val="en-GB"/>
+        </w:rPr>
+      </w:pPr>
+    </w:p>
+    <w:p>
+      <w:pPr>
+        <w:rPr>
+          <w:lang w:val="en-GB"/>
+        </w:rPr>
+      </w:pPr>
+    </w:p>
+    <w:p>
+      <w:pPr>
+        <w:keepNext/>
+        <w:rPr>
+          <w:lang w:val="en-GB"/>
+        </w:rPr>
+      </w:pPr>
+      <w:r>
+        <w:rPr>
+          <w:bCs/>
+          <w:iCs/>
+          <w:lang w:val="en-GB"/>
+        </w:rPr>
+        <w:drawing>
+          <wp:inline distT="0" distB="0" distL="0" distR="0" wp14:anchorId="181EDAB6" wp14:editId="06C65670">
+            <wp:extent cx="3659928" cy="4128166"/>
+            <wp:effectExtent l="0" t="0" r="0" b="12065"/>
+            <wp:docPr id="3" name="Bild 1" descr="MAC OS:Users:Marvin:Dropbox:Daten:Arbeit:PPSS13:PPSS13:Documente:Bilder Programm:Plan.png"/>
+            <wp:cNvGraphicFramePr>
+              <a:graphicFrameLocks xmlns:a="http://schemas.openxmlformats.org/drawingml/2006/main" noChangeAspect="1"/>
+            </wp:cNvGraphicFramePr>
+            <a:graphic xmlns:a="http://schemas.openxmlformats.org/drawingml/2006/main">
+              <a:graphicData uri="http://schemas.openxmlformats.org/drawingml/2006/picture">
+                <pic:pic xmlns:pic="http://schemas.openxmlformats.org/drawingml/2006/picture">
+                  <pic:nvPicPr>
+                    <pic:cNvPr id="0" name="Picture 1" descr="MAC OS:Users:Marvin:Dropbox:Daten:Arbeit:PPSS13:PPSS13:Documente:Bilder Programm:Plan.png"/>
+                    <pic:cNvPicPr>
+                      <a:picLocks noChangeAspect="1" noChangeArrowheads="1"/>
+                    </pic:cNvPicPr>
+                  </pic:nvPicPr>
+                  <pic:blipFill>
+                    <a:blip r:embed="rId9">
+                      <a:extLst>
+                        <a:ext uri="{28A0092B-C50C-407E-A947-70E740481C1C}">
+                          <a14:useLocalDpi xmlns:a14="http://schemas.microsoft.com/office/drawing/2010/main" val="0"/>
+                        </a:ext>
+                      </a:extLst>
+                    </a:blip>
+                    <a:srcRect/>
+                    <a:stretch>
+                      <a:fillRect/>
+                    </a:stretch>
+                  </pic:blipFill>
+                  <pic:spPr bwMode="auto">
+                    <a:xfrm>
+                      <a:off x="0" y="0"/>
+                      <a:ext cx="3659928" cy="4128166"/>
+                    </a:xfrm>
+                    <a:prstGeom prst="rect">
+                      <a:avLst/>
+                    </a:prstGeom>
+                    <a:noFill/>
+                    <a:ln>
+                      <a:noFill/>
+                    </a:ln>
+                  </pic:spPr>
+                </pic:pic>
+              </a:graphicData>
+            </a:graphic>
+          </wp:inline>
+        </w:drawing>
+      </w:r>
+    </w:p>
+    <w:p>
+      <w:pPr>
+        <w:pStyle w:val="Beschriftung"/>
+        <w:rPr>
+          <w:lang w:val="en-GB"/>
+        </w:rPr>
+      </w:pPr>
+      <w:r>
+        <w:rPr>
+          <w:lang w:val="en-GB"/>
+        </w:rPr>
+        <w:t xml:space="preserve">Picture </w:t>
+      </w:r>
+      <w:r>
+        <w:rPr>
+          <w:lang w:val="en-GB"/>
+        </w:rPr>
+        <w:fldChar w:fldCharType="begin"/>
+      </w:r>
+      <w:r>
+        <w:rPr>
+          <w:lang w:val="en-GB"/>
+        </w:rPr>
+        <w:instrText xml:space="preserve"> SEQ Picture \* ARABIC </w:instrText>
+      </w:r>
+      <w:r>
+        <w:rPr>
+          <w:lang w:val="en-GB"/>
+        </w:rPr>
+        <w:fldChar w:fldCharType="separate"/>
+      </w:r>
+      <w:r>
+        <w:rPr>
+          <w:noProof/>
+          <w:lang w:val="en-GB"/>
+        </w:rPr>
+        <w:t>2</w:t>
+      </w:r>
+      <w:r>
+        <w:rPr>
+          <w:lang w:val="en-GB"/>
+        </w:rPr>
+        <w:fldChar w:fldCharType="end"/>
+      </w:r>
+      <w:r>
+        <w:rPr>
+          <w:lang w:val="en-GB"/>
+        </w:rPr>
+        <w:t xml:space="preserve"> link distribution as used in our testing environment.</w:t>
+      </w:r>
+    </w:p>
+    <w:p>
+      <w:pPr>
+        <w:rPr>
+          <w:lang w:val="en-GB"/>
+        </w:rPr>
+      </w:pPr>
+      <w:r>
+        <w:rPr>
+          <w:lang w:val="en-GB"/>
+        </w:rPr>
+        <w:t xml:space="preserve">To demonstrate the different filter </w:t>
+      </w:r>
+      <w:r>
+        <w:rPr>
+          <w:lang w:val="en-GB"/>
+        </w:rPr>
+        <w:t>aspects</w:t>
+      </w:r>
+      <w:r>
+        <w:rPr>
+          <w:lang w:val="en-GB"/>
+        </w:rPr>
+        <w:t xml:space="preserve"> of our system we pic a link with a high Hit rate and take a look at 3 different states (Moving </w:t>
+      </w:r>
+      <w:r>
+        <w:rPr>
+          <w:lang w:val="en-GB"/>
+        </w:rPr>
+        <w:t>b</w:t>
+      </w:r>
+      <w:r>
+        <w:rPr>
+          <w:lang w:val="en-GB"/>
+        </w:rPr>
+        <w:t>ottom, Standing</w:t>
+      </w:r>
+      <w:r>
+        <w:rPr>
+          <w:lang w:val="en-GB"/>
+        </w:rPr>
+        <w:t xml:space="preserve"> </w:t>
+      </w:r>
+      <w:r>
+        <w:rPr>
+          <w:lang w:val="en-GB"/>
+        </w:rPr>
+        <w:t>b</w:t>
+      </w:r>
+      <w:r>
+        <w:rPr>
+          <w:lang w:val="en-GB"/>
+        </w:rPr>
+        <w:t>ottom</w:t>
+      </w:r>
+      <w:r>
+        <w:rPr>
+          <w:lang w:val="en-GB"/>
+        </w:rPr>
+        <w:t xml:space="preserve"> and empty) each with raw value and ATMF filtered value and describe the different </w:t>
+      </w:r>
+      <w:r>
+        <w:rPr>
+          <w:lang w:val="en-GB"/>
+        </w:rPr>
+        <w:t>characteristic</w:t>
+      </w:r>
+      <w:r>
+        <w:rPr>
+          <w:lang w:val="en-GB"/>
+        </w:rPr>
+        <w:t xml:space="preserve"> of each state.</w:t>
+      </w:r>
+      <w:r>
+        <w:rPr>
+          <w:lang w:val="en-GB"/>
+        </w:rPr>
+        <w:t xml:space="preserve"> Our test results showed, that the link between node 1 and 2 does good results.</w:t>
+      </w:r>
+    </w:p>
+    <w:p>
+      <w:pPr>
+        <w:keepNext/>
+      </w:pPr>
+      <w:r>
+        <w:rPr>
+          <w:noProof/>
+        </w:rPr>
+        <w:drawing>
+          <wp:inline distT="0" distB="0" distL="0" distR="0" wp14:anchorId="2592C12C" wp14:editId="2F2596F6">
+            <wp:extent cx="5750755" cy="1560195"/>
+            <wp:effectExtent l="0" t="0" r="0" b="0"/>
+            <wp:docPr id="15" name="Bild 6"/>
+            <wp:cNvGraphicFramePr>
+              <a:graphicFrameLocks xmlns:a="http://schemas.openxmlformats.org/drawingml/2006/main" noChangeAspect="1"/>
+            </wp:cNvGraphicFramePr>
+            <a:graphic xmlns:a="http://schemas.openxmlformats.org/drawingml/2006/main">
+              <a:graphicData uri="http://schemas.openxmlformats.org/drawingml/2006/picture">
+                <pic:pic xmlns:pic="http://schemas.openxmlformats.org/drawingml/2006/picture">
+                  <pic:nvPicPr>
+                    <pic:cNvPr id="0" name="Picture 6" descr="MAC OS:Users:Marvin:Desktop:Bildschirmfoto 2013-07-17 um 16.49.44.png"/>
+                    <pic:cNvPicPr>
+                      <a:picLocks noChangeAspect="1" noChangeArrowheads="1"/>
+                    </pic:cNvPicPr>
+                  </pic:nvPicPr>
+                  <pic:blipFill>
+                    <a:blip r:embed="rId10">
+                      <a:extLst>
+                        <a:ext uri="{28A0092B-C50C-407E-A947-70E740481C1C}">
+                          <a14:useLocalDpi xmlns:a14="http://schemas.microsoft.com/office/drawing/2010/main" val="0"/>
+                        </a:ext>
+                      </a:extLst>
+                    </a:blip>
+                    <a:stretch>
+                      <a:fillRect/>
+                    </a:stretch>
+                  </pic:blipFill>
+                  <pic:spPr bwMode="auto">
+                    <a:xfrm>
+                      <a:off x="0" y="0"/>
+                      <a:ext cx="5751401" cy="1560370"/>
+                    </a:xfrm>
+                    <a:prstGeom prst="rect">
+                      <a:avLst/>
+                    </a:prstGeom>
+                    <a:noFill/>
+                    <a:ln>
+                      <a:noFill/>
+                    </a:ln>
+                  </pic:spPr>
+                </pic:pic>
+              </a:graphicData>
+            </a:graphic>
+          </wp:inline>
+        </w:drawing>
+      </w:r>
+    </w:p>
+    <w:p>
+      <w:pPr>
+        <w:pStyle w:val="Beschriftung"/>
+      </w:pPr>
+      <w:r>
+        <w:t xml:space="preserve">Graph </w:t>
+      </w:r>
+      <w:fldSimple w:instr=" SEQ Graph \* ARABIC ">
+        <w:r>
+          <w:rPr>
+            <w:noProof/>
+          </w:rPr>
+          <w:t>2</w:t>
+        </w:r>
+      </w:fldSimple>
+      <w:r>
+        <w:t xml:space="preserve"> </w:t>
+      </w:r>
+      <w:r>
+        <w:t xml:space="preserve">Empty </w:t>
+      </w:r>
+      <w:proofErr w:type="spellStart"/>
+      <w:r>
+        <w:t>room</w:t>
+      </w:r>
+      <w:proofErr w:type="spellEnd"/>
+      <w:r>
+        <w:t xml:space="preserve"> link 1-2</w:t>
+      </w:r>
+      <w:r>
+        <w:rPr>
+          <w:noProof/>
+        </w:rPr>
+        <w:drawing>
+          <wp:inline distT="0" distB="0" distL="0" distR="0" wp14:anchorId="58FF4AFF" wp14:editId="42A65768">
+            <wp:extent cx="5872009" cy="1560195"/>
+            <wp:effectExtent l="0" t="0" r="0" b="0"/>
+            <wp:docPr id="10" name="Bild 1"/>
+            <wp:cNvGraphicFramePr>
+              <a:graphicFrameLocks xmlns:a="http://schemas.openxmlformats.org/drawingml/2006/main" noChangeAspect="1"/>
+            </wp:cNvGraphicFramePr>
+            <a:graphic xmlns:a="http://schemas.openxmlformats.org/drawingml/2006/main">
+              <a:graphicData uri="http://schemas.openxmlformats.org/drawingml/2006/picture">
+                <pic:pic xmlns:pic="http://schemas.openxmlformats.org/drawingml/2006/picture">
+                  <pic:nvPicPr>
+                    <pic:cNvPr id="0" name="Picture 1" descr="MAC OS:Users:Marvin:Desktop:Bildschirmfoto 2013-07-17 um 16.49.51.png"/>
+                    <pic:cNvPicPr>
+                      <a:picLocks noChangeAspect="1" noChangeArrowheads="1"/>
+                    </pic:cNvPicPr>
+                  </pic:nvPicPr>
+                  <pic:blipFill>
+                    <a:blip r:embed="rId11">
+                      <a:extLst>
+                        <a:ext uri="{28A0092B-C50C-407E-A947-70E740481C1C}">
+                          <a14:useLocalDpi xmlns:a14="http://schemas.microsoft.com/office/drawing/2010/main" val="0"/>
+                        </a:ext>
+                      </a:extLst>
+                    </a:blip>
+                    <a:stretch>
+                      <a:fillRect/>
+                    </a:stretch>
+                  </pic:blipFill>
+                  <pic:spPr bwMode="auto">
+                    <a:xfrm>
+                      <a:off x="0" y="0"/>
+                      <a:ext cx="5872492" cy="1560323"/>
+                    </a:xfrm>
+                    <a:prstGeom prst="rect">
+                      <a:avLst/>
+                    </a:prstGeom>
+                    <a:noFill/>
+                    <a:ln>
+                      <a:noFill/>
+                    </a:ln>
+                  </pic:spPr>
+                </pic:pic>
+              </a:graphicData>
+            </a:graphic>
+          </wp:inline>
+        </w:drawing>
+      </w:r>
+    </w:p>
+    <w:p>
+      <w:pPr>
+        <w:pStyle w:val="Beschriftung"/>
+      </w:pPr>
+      <w:r>
+        <w:t xml:space="preserve">Graph </w:t>
+      </w:r>
+      <w:fldSimple w:instr=" SEQ Graph \* ARABIC ">
+        <w:r>
+          <w:rPr>
+            <w:noProof/>
+          </w:rPr>
+          <w:t>3</w:t>
+        </w:r>
+      </w:fldSimple>
+      <w:r>
+        <w:t xml:space="preserve"> </w:t>
+      </w:r>
+      <w:r>
+        <w:t xml:space="preserve">Standing </w:t>
+      </w:r>
+      <w:proofErr w:type="spellStart"/>
+      <w:r>
+        <w:t>bottom</w:t>
+      </w:r>
+      <w:proofErr w:type="spellEnd"/>
+      <w:r>
+        <w:t xml:space="preserve"> 1-2</w:t>
+      </w:r>
+    </w:p>
+    <w:p>
+      <w:pPr>
+        <w:keepNext/>
+      </w:pPr>
+      <w:r>
+        <w:rPr>
+          <w:noProof/>
+        </w:rPr>
+        <w:drawing>
+          <wp:inline distT="0" distB="0" distL="0" distR="0" wp14:anchorId="2357C1D6" wp14:editId="171E5857">
+            <wp:extent cx="6042990" cy="1602528"/>
+            <wp:effectExtent l="0" t="0" r="2540" b="0"/>
+            <wp:docPr id="13" name="Bild 4"/>
+            <wp:cNvGraphicFramePr>
+              <a:graphicFrameLocks xmlns:a="http://schemas.openxmlformats.org/drawingml/2006/main" noChangeAspect="1"/>
+            </wp:cNvGraphicFramePr>
+            <a:graphic xmlns:a="http://schemas.openxmlformats.org/drawingml/2006/main">
+              <a:graphicData uri="http://schemas.openxmlformats.org/drawingml/2006/picture">
+                <pic:pic xmlns:pic="http://schemas.openxmlformats.org/drawingml/2006/picture">
+                  <pic:nvPicPr>
+                    <pic:cNvPr id="0" name="Picture 4" descr="MAC OS:Users:Marvin:Desktop:Bildschirmfoto 2013-07-17 um 16.50.19.png"/>
+                    <pic:cNvPicPr>
+                      <a:picLocks noChangeAspect="1" noChangeArrowheads="1"/>
+                    </pic:cNvPicPr>
+                  </pic:nvPicPr>
+                  <pic:blipFill>
+                    <a:blip r:embed="rId12">
+                      <a:extLst>
+                        <a:ext uri="{28A0092B-C50C-407E-A947-70E740481C1C}">
+                          <a14:useLocalDpi xmlns:a14="http://schemas.microsoft.com/office/drawing/2010/main" val="0"/>
+                        </a:ext>
+                      </a:extLst>
+                    </a:blip>
+                    <a:stretch>
+                      <a:fillRect/>
+                    </a:stretch>
+                  </pic:blipFill>
+                  <pic:spPr bwMode="auto">
+                    <a:xfrm>
+                      <a:off x="0" y="0"/>
+                      <a:ext cx="6043744" cy="1602728"/>
+                    </a:xfrm>
+                    <a:prstGeom prst="rect">
+                      <a:avLst/>
+                    </a:prstGeom>
+                    <a:noFill/>
+                    <a:ln>
+                      <a:noFill/>
+                    </a:ln>
+                  </pic:spPr>
+                </pic:pic>
+              </a:graphicData>
+            </a:graphic>
+          </wp:inline>
+        </w:drawing>
+      </w:r>
+    </w:p>
+    <w:p>
+      <w:pPr>
+        <w:pStyle w:val="Beschriftung"/>
+      </w:pPr>
+      <w:r>
+        <w:t xml:space="preserve">Graph </w:t>
+      </w:r>
+      <w:fldSimple w:instr=" SEQ Graph \* ARABIC ">
+        <w:r>
+          <w:rPr>
+            <w:noProof/>
+          </w:rPr>
+          <w:t>4</w:t>
+        </w:r>
+      </w:fldSimple>
+      <w:r>
+        <w:t xml:space="preserve"> </w:t>
+      </w:r>
+      <w:proofErr w:type="spellStart"/>
+      <w:r>
+        <w:t>moving</w:t>
+      </w:r>
+      <w:proofErr w:type="spellEnd"/>
+      <w:r>
+        <w:t xml:space="preserve"> </w:t>
+      </w:r>
+      <w:proofErr w:type="spellStart"/>
+      <w:r>
+        <w:t>bottom</w:t>
+      </w:r>
+      <w:proofErr w:type="spellEnd"/>
+      <w:r>
+        <w:t xml:space="preserve"> 1-2</w:t>
+      </w:r>
+    </w:p>
+    <w:p/>
+    <w:p>
+      <w:pPr>
+        <w:keepNext/>
+      </w:pPr>
+      <w:r>
+        <w:rPr>
+          <w:noProof/>
+        </w:rPr>
+        <w:drawing>
+          <wp:inline distT="0" distB="0" distL="0" distR="0" wp14:anchorId="54FE8F7F" wp14:editId="6B930EE5">
+            <wp:extent cx="5756910" cy="3079818"/>
+            <wp:effectExtent l="0" t="0" r="34290" b="19050"/>
+            <wp:docPr id="17" name="Diagramm 17"/>
+            <wp:cNvGraphicFramePr/>
+            <a:graphic xmlns:a="http://schemas.openxmlformats.org/drawingml/2006/main">
+              <a:graphicData uri="http://schemas.openxmlformats.org/drawingml/2006/chart">
+                <c:chart xmlns:c="http://schemas.openxmlformats.org/drawingml/2006/chart" xmlns:r="http://schemas.openxmlformats.org/officeDocument/2006/relationships" r:id="rId13"/>
+              </a:graphicData>
+            </a:graphic>
+          </wp:inline>
+        </w:drawing>
+      </w:r>
+    </w:p>
+    <w:p>
+      <w:pPr>
+        <w:pStyle w:val="Beschriftung"/>
+      </w:pPr>
+      <w:r>
+        <w:t xml:space="preserve">Graph </w:t>
+      </w:r>
+      <w:fldSimple w:instr=" SEQ Graph \* ARABIC ">
+        <w:r>
+          <w:rPr>
+            <w:noProof/>
+          </w:rPr>
+          <w:t>5</w:t>
+        </w:r>
+      </w:fldSimple>
+      <w:r>
+        <w:t xml:space="preserve"> Hit Rate </w:t>
+      </w:r>
+      <w:proofErr w:type="spellStart"/>
+      <w:r>
+        <w:t>for</w:t>
+      </w:r>
+      <w:proofErr w:type="spellEnd"/>
+      <w:r>
+        <w:t xml:space="preserve"> KNN k = 1</w:t>
+      </w:r>
+    </w:p>
+    <w:p>
+      <w:pPr>
+        <w:rPr>
+          <w:lang w:val="en-GB"/>
+        </w:rPr>
+      </w:pPr>
+      <w:r>
+        <w:rPr>
+          <w:lang w:val="en-GB"/>
+        </w:rPr>
+        <w:t xml:space="preserve">Image </w:t>
+      </w:r>
+      <w:r>
+        <w:rPr>
+          <w:lang w:val="en-GB"/>
+        </w:rPr>
+        <w:t>2</w:t>
+      </w:r>
+      <w:r>
+        <w:rPr>
+          <w:lang w:val="en-GB"/>
+        </w:rPr>
+        <w:t>-</w:t>
+      </w:r>
+      <w:r>
+        <w:rPr>
+          <w:lang w:val="en-GB"/>
+        </w:rPr>
+        <w:t>4</w:t>
+      </w:r>
+      <w:r>
+        <w:rPr>
+          <w:lang w:val="en-GB"/>
+        </w:rPr>
+        <w:t xml:space="preserve"> show the different values that we received as raw data and ATMF filtered data</w:t>
+      </w:r>
+      <w:r>
+        <w:rPr>
+          <w:lang w:val="en-GB"/>
+        </w:rPr>
+        <w:t xml:space="preserve">. </w:t>
+      </w:r>
+    </w:p>
+    <w:p>
+      <w:pPr>
+        <w:rPr>
+          <w:lang w:val="en-GB"/>
+        </w:rPr>
+      </w:pPr>
+      <w:r>
+        <w:rPr>
+          <w:lang w:val="en-GB"/>
+        </w:rPr>
+        <w:t>Graph</w:t>
+      </w:r>
+      <w:r>
+        <w:rPr>
+          <w:lang w:val="en-GB"/>
+        </w:rPr>
+        <w:t xml:space="preserve"> </w:t>
+      </w:r>
+      <w:r>
+        <w:rPr>
+          <w:lang w:val="en-GB"/>
+        </w:rPr>
+        <w:t>2</w:t>
+      </w:r>
+      <w:r>
+        <w:rPr>
+          <w:lang w:val="en-GB"/>
+        </w:rPr>
+        <w:t xml:space="preserve"> represents the empty room; the characteristics are the lower power level in combination with low variance. The empty room seem</w:t>
+      </w:r>
+      <w:r>
+        <w:rPr>
+          <w:lang w:val="en-GB"/>
+        </w:rPr>
+        <w:t>s to be easy detectable</w:t>
+      </w:r>
+      <w:r>
+        <w:rPr>
+          <w:lang w:val="en-GB"/>
+        </w:rPr>
+        <w:t xml:space="preserve"> for the System as shown in </w:t>
+      </w:r>
+      <w:r>
+        <w:rPr>
+          <w:lang w:val="en-GB"/>
+        </w:rPr>
+        <w:t>graph</w:t>
+      </w:r>
+      <w:r>
+        <w:rPr>
+          <w:lang w:val="en-GB"/>
+        </w:rPr>
+        <w:t xml:space="preserve"> 5.</w:t>
+      </w:r>
+    </w:p>
+    <w:p>
+      <w:pPr>
+        <w:rPr>
+          <w:lang w:val="en-GB"/>
+        </w:rPr>
+      </w:pPr>
+    </w:p>
+    <w:p>
+      <w:pPr>
+        <w:rPr>
+          <w:lang w:val="en-GB"/>
+        </w:rPr>
+      </w:pPr>
+      <w:r>
+        <w:rPr>
+          <w:lang w:val="en-GB"/>
+        </w:rPr>
+        <w:t>Graph 3 represents standing in the bottom of the room;</w:t>
+      </w:r>
+      <w:r>
+        <w:rPr>
+          <w:lang w:val="en-GB"/>
+        </w:rPr>
+        <w:t xml:space="preserve"> The variance is </w:t>
+      </w:r>
+      <w:r>
+        <w:rPr>
+          <w:lang w:val="en-GB"/>
+        </w:rPr>
+        <w:t>slightly</w:t>
+      </w:r>
+      <w:r>
+        <w:rPr>
+          <w:lang w:val="en-GB"/>
+        </w:rPr>
+        <w:t xml:space="preserve"> higher then in an empty room </w:t>
+      </w:r>
+      <w:proofErr w:type="gramStart"/>
+      <w:r>
+        <w:rPr>
+          <w:lang w:val="en-GB"/>
+        </w:rPr>
+        <w:t>( we</w:t>
+      </w:r>
+      <w:proofErr w:type="gramEnd"/>
+      <w:r>
+        <w:rPr>
+          <w:lang w:val="en-GB"/>
+        </w:rPr>
+        <w:t xml:space="preserve"> would expect it to be nearly as small as the empty room state, but there are some interference with human motion and breathing that causes signal noise)</w:t>
+      </w:r>
+      <w:r>
+        <w:rPr>
+          <w:lang w:val="en-GB"/>
+        </w:rPr>
+        <w:t xml:space="preserve"> ,but the signal strength is weaker. As shown in graph </w:t>
+      </w:r>
+      <w:proofErr w:type="gramStart"/>
+      <w:r>
+        <w:rPr>
+          <w:lang w:val="en-GB"/>
+        </w:rPr>
+        <w:t>5 ,this</w:t>
+      </w:r>
+      <w:proofErr w:type="gramEnd"/>
+      <w:r>
+        <w:rPr>
+          <w:lang w:val="en-GB"/>
+        </w:rPr>
+        <w:t xml:space="preserve"> state is more difficult to classify.</w:t>
+      </w:r>
+    </w:p>
+    <w:p>
+      <w:pPr>
+        <w:rPr>
+          <w:lang w:val="en-GB"/>
+        </w:rPr>
+      </w:pPr>
+    </w:p>
+    <w:p>
+      <w:pPr>
+        <w:rPr>
+          <w:lang w:val="en-GB"/>
+        </w:rPr>
+      </w:pPr>
+      <w:r>
+        <w:rPr>
+          <w:lang w:val="en-GB"/>
+        </w:rPr>
+        <w:t>In graph 4 we received a typical graph for moving behaviour; the variance is high and the power varies between stronger then in the empty room and weaker then standing state.</w:t>
+      </w:r>
+    </w:p>
+    <w:p>
+      <w:pPr>
+        <w:rPr>
+          <w:lang w:val="en-GB"/>
+        </w:rPr>
+      </w:pPr>
+      <w:r>
+        <w:rPr>
+          <w:lang w:val="en-GB"/>
+        </w:rPr>
+        <w:t>It is better to</w:t>
+      </w:r>
+      <w:r>
+        <w:rPr>
+          <w:lang w:val="en-GB"/>
+        </w:rPr>
+        <w:t xml:space="preserve"> detect then the standing state but still interferes with the “moving top” </w:t>
+      </w:r>
+      <w:proofErr w:type="gramStart"/>
+      <w:r>
+        <w:rPr>
+          <w:lang w:val="en-GB"/>
+        </w:rPr>
+        <w:t>state ,</w:t>
+      </w:r>
+      <w:proofErr w:type="gramEnd"/>
+      <w:r>
+        <w:rPr>
+          <w:lang w:val="en-GB"/>
+        </w:rPr>
+        <w:t xml:space="preserve"> as they are both signified by high variance</w:t>
+      </w:r>
+      <w:r>
+        <w:rPr>
+          <w:lang w:val="en-GB"/>
+        </w:rPr>
+        <w:t xml:space="preserve"> as shown in graph 6</w:t>
+      </w:r>
+      <w:r>
+        <w:rPr>
+          <w:lang w:val="en-GB"/>
+        </w:rPr>
+        <w:t>.</w:t>
+      </w:r>
+    </w:p>
+    <w:p>
+      <w:pPr>
+        <w:rPr>
+          <w:lang w:val="en-GB"/>
+        </w:rPr>
+      </w:pPr>
+    </w:p>
+    <w:p>
+      <w:pPr>
+        <w:rPr>
+          <w:lang w:val="en-GB"/>
+        </w:rPr>
+      </w:pPr>
+    </w:p>
+    <w:p>
+      <w:pPr>
+        <w:keepNext/>
+      </w:pPr>
+      <w:r>
+        <w:rPr>
+          <w:noProof/>
+        </w:rPr>
+        <w:drawing>
+          <wp:inline distT="0" distB="0" distL="0" distR="0" wp14:anchorId="7A15CD14" wp14:editId="2AD5ED98">
+            <wp:extent cx="4995334" cy="3774228"/>
+            <wp:effectExtent l="0" t="0" r="8890" b="10795"/>
+            <wp:docPr id="18" name="Bild 7" descr="MAC OS:Users:Marvin:Dropbox:Daten:Arbeit:PPSS13:PPSS13:Documente:Bilder Programm:Bildschirmfoto 2013-07-17 um 18.09.16.png"/>
+            <wp:cNvGraphicFramePr>
+              <a:graphicFrameLocks xmlns:a="http://schemas.openxmlformats.org/drawingml/2006/main" noChangeAspect="1"/>
+            </wp:cNvGraphicFramePr>
+            <a:graphic xmlns:a="http://schemas.openxmlformats.org/drawingml/2006/main">
+              <a:graphicData uri="http://schemas.openxmlformats.org/drawingml/2006/picture">
+                <pic:pic xmlns:pic="http://schemas.openxmlformats.org/drawingml/2006/picture">
+                  <pic:nvPicPr>
+                    <pic:cNvPr id="0" name="Picture 7" descr="MAC OS:Users:Marvin:Dropbox:Daten:Arbeit:PPSS13:PPSS13:Documente:Bilder Programm:Bildschirmfoto 2013-07-17 um 18.09.16.png"/>
+                    <pic:cNvPicPr>
+                      <a:picLocks noChangeAspect="1" noChangeArrowheads="1"/>
+                    </pic:cNvPicPr>
+                  </pic:nvPicPr>
+                  <pic:blipFill>
+                    <a:blip r:embed="rId14">
+                      <a:extLst>
+                        <a:ext uri="{28A0092B-C50C-407E-A947-70E740481C1C}">
+                          <a14:useLocalDpi xmlns:a14="http://schemas.microsoft.com/office/drawing/2010/main" val="0"/>
+                        </a:ext>
+                      </a:extLst>
+                    </a:blip>
+                    <a:srcRect/>
+                    <a:stretch>
+                      <a:fillRect/>
+                    </a:stretch>
+                  </pic:blipFill>
+                  <pic:spPr bwMode="auto">
+                    <a:xfrm>
+                      <a:off x="0" y="0"/>
+                      <a:ext cx="4995334" cy="3774228"/>
+                    </a:xfrm>
+                    <a:prstGeom prst="rect">
+                      <a:avLst/>
+                    </a:prstGeom>
+                    <a:noFill/>
+                    <a:ln>
+                      <a:noFill/>
+                    </a:ln>
+                  </pic:spPr>
+                </pic:pic>
+              </a:graphicData>
+            </a:graphic>
+          </wp:inline>
+        </w:drawing>
+      </w:r>
+    </w:p>
+    <w:p>
+      <w:pPr>
+        <w:pStyle w:val="Beschriftung"/>
+        <w:rPr>
+          <w:lang w:val="en-GB"/>
+        </w:rPr>
+      </w:pPr>
+      <w:r>
+        <w:t xml:space="preserve">Graph </w:t>
+      </w:r>
+      <w:fldSimple w:instr=" SEQ Graph \* ARABIC ">
+        <w:r>
+          <w:rPr>
+            <w:noProof/>
+          </w:rPr>
+          <w:t>6</w:t>
+        </w:r>
+      </w:fldSimple>
+      <w:r>
+        <w:t xml:space="preserve"> KNN Graph </w:t>
+      </w:r>
+      <w:proofErr w:type="spellStart"/>
+      <w:r>
+        <w:t>for</w:t>
+      </w:r>
+      <w:proofErr w:type="spellEnd"/>
+      <w:r>
+        <w:t xml:space="preserve"> link 1-2 </w:t>
+      </w:r>
+      <w:proofErr w:type="spellStart"/>
+      <w:r>
+        <w:t>with</w:t>
+      </w:r>
+      <w:proofErr w:type="spellEnd"/>
+      <w:r>
+        <w:t xml:space="preserve"> </w:t>
+      </w:r>
+      <w:proofErr w:type="spellStart"/>
+      <w:r>
+        <w:t>knn</w:t>
+      </w:r>
+      <w:proofErr w:type="spellEnd"/>
+      <w:r>
+        <w:t xml:space="preserve"> 1</w:t>
+      </w:r>
+    </w:p>
+    <w:p>
+      <w:pPr>
+        <w:rPr>
+          <w:lang w:val="en-GB"/>
+        </w:rPr>
+      </w:pPr>
+    </w:p>
+    <w:p>
+      <w:pPr>
+        <w:rPr>
+          <w:lang w:val="en-GB"/>
+        </w:rPr>
+      </w:pPr>
+    </w:p>
+    <w:p>
+      <w:pPr>
+        <w:rPr>
+          <w:lang w:val="en-GB"/>
+        </w:rPr>
+      </w:pPr>
+    </w:p>
+    <w:p>
+      <w:pPr>
         <w:pStyle w:val="berschrift1"/>
         <w:rPr>
           <w:lang w:val="en-GB"/>
         </w:rPr>
       </w:pPr>
-    </w:p>
-    <w:p>
-      <w:pPr>
-        <w:pStyle w:val="berschrift1"/>
-        <w:rPr>
-          <w:lang w:val="en-GB"/>
-        </w:rPr>
-      </w:pPr>
       <w:r>
         <w:rPr>
           <w:lang w:val="en-GB"/>
@@ -1851,7 +3867,6 @@
     </w:p>
     <w:p>
       <w:pPr>
-        <w:pStyle w:val="berschrift1"/>
         <w:rPr>
           <w:lang w:val="en-GB"/>
         </w:rPr>
@@ -2317,9 +4332,32 @@
       <w:szCs w:val="26"/>
     </w:rPr>
   </w:style>
+  <w:style w:type="paragraph" w:styleId="berschrift3">
+    <w:name w:val="heading 3"/>
+    <w:basedOn w:val="Standard"/>
+    <w:next w:val="Standard"/>
+    <w:link w:val="berschrift3Zeichen"/>
+    <w:uiPriority w:val="9"/>
+    <w:unhideWhenUsed/>
+    <w:qFormat/>
+    <w:rsid w:val="00264A1A"/>
+    <w:pPr>
+      <w:keepNext/>
+      <w:keepLines/>
+      <w:spacing w:before="200"/>
+      <w:outlineLvl w:val="2"/>
+    </w:pPr>
+    <w:rPr>
+      <w:rFonts w:asciiTheme="majorHAnsi" w:eastAsiaTheme="majorEastAsia" w:hAnsiTheme="majorHAnsi" w:cstheme="majorBidi"/>
+      <w:b/>
+      <w:bCs/>
+      <w:color w:val="4F81BD" w:themeColor="accent1"/>
+    </w:rPr>
+  </w:style>
   <w:style w:type="character" w:default="1" w:styleId="Absatzstandardschriftart">
     <w:name w:val="Default Paragraph Font"/>
     <w:uiPriority w:val="1"/>
+    <w:semiHidden/>
     <w:unhideWhenUsed/>
   </w:style>
   <w:style w:type="table" w:default="1" w:styleId="NormaleTabelle">
@@ -2448,6 +4486,115 @@
       <w:kern w:val="28"/>
       <w:sz w:val="52"/>
       <w:szCs w:val="52"/>
+    </w:rPr>
+  </w:style>
+  <w:style w:type="character" w:styleId="Betont">
+    <w:name w:val="Strong"/>
+    <w:basedOn w:val="Absatzstandardschriftart"/>
+    <w:uiPriority w:val="22"/>
+    <w:qFormat/>
+    <w:rsid w:val="00264A1A"/>
+    <w:rPr>
+      <w:b/>
+      <w:bCs/>
+    </w:rPr>
+  </w:style>
+  <w:style w:type="character" w:styleId="IntensiveHervorhebung">
+    <w:name w:val="Intense Emphasis"/>
+    <w:basedOn w:val="Absatzstandardschriftart"/>
+    <w:uiPriority w:val="21"/>
+    <w:qFormat/>
+    <w:rsid w:val="00264A1A"/>
+    <w:rPr>
+      <w:b/>
+      <w:bCs/>
+      <w:i/>
+      <w:iCs/>
+      <w:color w:val="4F81BD" w:themeColor="accent1"/>
+    </w:rPr>
+  </w:style>
+  <w:style w:type="character" w:styleId="Herausstellen">
+    <w:name w:val="Emphasis"/>
+    <w:basedOn w:val="Absatzstandardschriftart"/>
+    <w:uiPriority w:val="20"/>
+    <w:qFormat/>
+    <w:rsid w:val="00264A1A"/>
+    <w:rPr>
+      <w:i/>
+      <w:iCs/>
+    </w:rPr>
+  </w:style>
+  <w:style w:type="paragraph" w:styleId="Untertitel">
+    <w:name w:val="Subtitle"/>
+    <w:basedOn w:val="Standard"/>
+    <w:next w:val="Standard"/>
+    <w:link w:val="UntertitelZeichen"/>
+    <w:uiPriority w:val="11"/>
+    <w:qFormat/>
+    <w:rsid w:val="00264A1A"/>
+    <w:pPr>
+      <w:numPr>
+        <w:ilvl w:val="1"/>
+      </w:numPr>
+    </w:pPr>
+    <w:rPr>
+      <w:rFonts w:asciiTheme="majorHAnsi" w:eastAsiaTheme="majorEastAsia" w:hAnsiTheme="majorHAnsi" w:cstheme="majorBidi"/>
+      <w:i/>
+      <w:iCs/>
+      <w:color w:val="4F81BD" w:themeColor="accent1"/>
+      <w:spacing w:val="15"/>
+    </w:rPr>
+  </w:style>
+  <w:style w:type="character" w:customStyle="1" w:styleId="UntertitelZeichen">
+    <w:name w:val="Untertitel Zeichen"/>
+    <w:basedOn w:val="Absatzstandardschriftart"/>
+    <w:link w:val="Untertitel"/>
+    <w:uiPriority w:val="11"/>
+    <w:rsid w:val="00264A1A"/>
+    <w:rPr>
+      <w:rFonts w:asciiTheme="majorHAnsi" w:eastAsiaTheme="majorEastAsia" w:hAnsiTheme="majorHAnsi" w:cstheme="majorBidi"/>
+      <w:i/>
+      <w:iCs/>
+      <w:color w:val="4F81BD" w:themeColor="accent1"/>
+      <w:spacing w:val="15"/>
+    </w:rPr>
+  </w:style>
+  <w:style w:type="character" w:customStyle="1" w:styleId="berschrift3Zeichen">
+    <w:name w:val="Überschrift 3 Zeichen"/>
+    <w:basedOn w:val="Absatzstandardschriftart"/>
+    <w:link w:val="berschrift3"/>
+    <w:uiPriority w:val="9"/>
+    <w:rsid w:val="00264A1A"/>
+    <w:rPr>
+      <w:rFonts w:asciiTheme="majorHAnsi" w:eastAsiaTheme="majorEastAsia" w:hAnsiTheme="majorHAnsi" w:cstheme="majorBidi"/>
+      <w:b/>
+      <w:bCs/>
+      <w:color w:val="4F81BD" w:themeColor="accent1"/>
+    </w:rPr>
+  </w:style>
+  <w:style w:type="paragraph" w:styleId="KeinLeerraum">
+    <w:name w:val="No Spacing"/>
+    <w:uiPriority w:val="1"/>
+    <w:qFormat/>
+    <w:rsid w:val="00264A1A"/>
+  </w:style>
+  <w:style w:type="paragraph" w:styleId="Beschriftung">
+    <w:name w:val="caption"/>
+    <w:basedOn w:val="Standard"/>
+    <w:next w:val="Standard"/>
+    <w:uiPriority w:val="35"/>
+    <w:unhideWhenUsed/>
+    <w:qFormat/>
+    <w:rsid w:val="00637825"/>
+    <w:pPr>
+      <w:spacing w:after="200"/>
+    </w:pPr>
+    <w:rPr>
+      <w:b/>
+      <w:bCs/>
+      <w:color w:val="4F81BD" w:themeColor="accent1"/>
+      <w:sz w:val="18"/>
+      <w:szCs w:val="18"/>
     </w:rPr>
   </w:style>
 </w:styles>
@@ -2656,9 +4803,32 @@
       <w:szCs w:val="26"/>
     </w:rPr>
   </w:style>
+  <w:style w:type="paragraph" w:styleId="berschrift3">
+    <w:name w:val="heading 3"/>
+    <w:basedOn w:val="Standard"/>
+    <w:next w:val="Standard"/>
+    <w:link w:val="berschrift3Zeichen"/>
+    <w:uiPriority w:val="9"/>
+    <w:unhideWhenUsed/>
+    <w:qFormat/>
+    <w:rsid w:val="00264A1A"/>
+    <w:pPr>
+      <w:keepNext/>
+      <w:keepLines/>
+      <w:spacing w:before="200"/>
+      <w:outlineLvl w:val="2"/>
+    </w:pPr>
+    <w:rPr>
+      <w:rFonts w:asciiTheme="majorHAnsi" w:eastAsiaTheme="majorEastAsia" w:hAnsiTheme="majorHAnsi" w:cstheme="majorBidi"/>
+      <w:b/>
+      <w:bCs/>
+      <w:color w:val="4F81BD" w:themeColor="accent1"/>
+    </w:rPr>
+  </w:style>
   <w:style w:type="character" w:default="1" w:styleId="Absatzstandardschriftart">
     <w:name w:val="Default Paragraph Font"/>
     <w:uiPriority w:val="1"/>
+    <w:semiHidden/>
     <w:unhideWhenUsed/>
   </w:style>
   <w:style w:type="table" w:default="1" w:styleId="NormaleTabelle">
@@ -2789,7 +4959,696 @@
       <w:szCs w:val="52"/>
     </w:rPr>
   </w:style>
+  <w:style w:type="character" w:styleId="Betont">
+    <w:name w:val="Strong"/>
+    <w:basedOn w:val="Absatzstandardschriftart"/>
+    <w:uiPriority w:val="22"/>
+    <w:qFormat/>
+    <w:rsid w:val="00264A1A"/>
+    <w:rPr>
+      <w:b/>
+      <w:bCs/>
+    </w:rPr>
+  </w:style>
+  <w:style w:type="character" w:styleId="IntensiveHervorhebung">
+    <w:name w:val="Intense Emphasis"/>
+    <w:basedOn w:val="Absatzstandardschriftart"/>
+    <w:uiPriority w:val="21"/>
+    <w:qFormat/>
+    <w:rsid w:val="00264A1A"/>
+    <w:rPr>
+      <w:b/>
+      <w:bCs/>
+      <w:i/>
+      <w:iCs/>
+      <w:color w:val="4F81BD" w:themeColor="accent1"/>
+    </w:rPr>
+  </w:style>
+  <w:style w:type="character" w:styleId="Herausstellen">
+    <w:name w:val="Emphasis"/>
+    <w:basedOn w:val="Absatzstandardschriftart"/>
+    <w:uiPriority w:val="20"/>
+    <w:qFormat/>
+    <w:rsid w:val="00264A1A"/>
+    <w:rPr>
+      <w:i/>
+      <w:iCs/>
+    </w:rPr>
+  </w:style>
+  <w:style w:type="paragraph" w:styleId="Untertitel">
+    <w:name w:val="Subtitle"/>
+    <w:basedOn w:val="Standard"/>
+    <w:next w:val="Standard"/>
+    <w:link w:val="UntertitelZeichen"/>
+    <w:uiPriority w:val="11"/>
+    <w:qFormat/>
+    <w:rsid w:val="00264A1A"/>
+    <w:pPr>
+      <w:numPr>
+        <w:ilvl w:val="1"/>
+      </w:numPr>
+    </w:pPr>
+    <w:rPr>
+      <w:rFonts w:asciiTheme="majorHAnsi" w:eastAsiaTheme="majorEastAsia" w:hAnsiTheme="majorHAnsi" w:cstheme="majorBidi"/>
+      <w:i/>
+      <w:iCs/>
+      <w:color w:val="4F81BD" w:themeColor="accent1"/>
+      <w:spacing w:val="15"/>
+    </w:rPr>
+  </w:style>
+  <w:style w:type="character" w:customStyle="1" w:styleId="UntertitelZeichen">
+    <w:name w:val="Untertitel Zeichen"/>
+    <w:basedOn w:val="Absatzstandardschriftart"/>
+    <w:link w:val="Untertitel"/>
+    <w:uiPriority w:val="11"/>
+    <w:rsid w:val="00264A1A"/>
+    <w:rPr>
+      <w:rFonts w:asciiTheme="majorHAnsi" w:eastAsiaTheme="majorEastAsia" w:hAnsiTheme="majorHAnsi" w:cstheme="majorBidi"/>
+      <w:i/>
+      <w:iCs/>
+      <w:color w:val="4F81BD" w:themeColor="accent1"/>
+      <w:spacing w:val="15"/>
+    </w:rPr>
+  </w:style>
+  <w:style w:type="character" w:customStyle="1" w:styleId="berschrift3Zeichen">
+    <w:name w:val="Überschrift 3 Zeichen"/>
+    <w:basedOn w:val="Absatzstandardschriftart"/>
+    <w:link w:val="berschrift3"/>
+    <w:uiPriority w:val="9"/>
+    <w:rsid w:val="00264A1A"/>
+    <w:rPr>
+      <w:rFonts w:asciiTheme="majorHAnsi" w:eastAsiaTheme="majorEastAsia" w:hAnsiTheme="majorHAnsi" w:cstheme="majorBidi"/>
+      <w:b/>
+      <w:bCs/>
+      <w:color w:val="4F81BD" w:themeColor="accent1"/>
+    </w:rPr>
+  </w:style>
+  <w:style w:type="paragraph" w:styleId="KeinLeerraum">
+    <w:name w:val="No Spacing"/>
+    <w:uiPriority w:val="1"/>
+    <w:qFormat/>
+    <w:rsid w:val="00264A1A"/>
+  </w:style>
+  <w:style w:type="paragraph" w:styleId="Beschriftung">
+    <w:name w:val="caption"/>
+    <w:basedOn w:val="Standard"/>
+    <w:next w:val="Standard"/>
+    <w:uiPriority w:val="35"/>
+    <w:unhideWhenUsed/>
+    <w:qFormat/>
+    <w:rsid w:val="00637825"/>
+    <w:pPr>
+      <w:spacing w:after="200"/>
+    </w:pPr>
+    <w:rPr>
+      <w:b/>
+      <w:bCs/>
+      <w:color w:val="4F81BD" w:themeColor="accent1"/>
+      <w:sz w:val="18"/>
+      <w:szCs w:val="18"/>
+    </w:rPr>
+  </w:style>
 </w:styles>
+</file>
+
+<file path=word/charts/chart1.xml><?xml version="1.0" encoding="utf-8"?>
+<c:chartSpace xmlns:c="http://schemas.openxmlformats.org/drawingml/2006/chart" xmlns:a="http://schemas.openxmlformats.org/drawingml/2006/main" xmlns:r="http://schemas.openxmlformats.org/officeDocument/2006/relationships">
+  <c:date1904 val="0"/>
+  <c:lang val="de-DE"/>
+  <c:roundedCorners val="0"/>
+  <mc:AlternateContent xmlns:mc="http://schemas.openxmlformats.org/markup-compatibility/2006">
+    <mc:Choice xmlns:c14="http://schemas.microsoft.com/office/drawing/2007/8/2/chart" Requires="c14">
+      <c14:style val="110"/>
+    </mc:Choice>
+    <mc:Fallback>
+      <c:style val="10"/>
+    </mc:Fallback>
+  </mc:AlternateContent>
+  <c:chart>
+    <c:autoTitleDeleted val="1"/>
+    <c:plotArea>
+      <c:layout/>
+      <c:barChart>
+        <c:barDir val="bar"/>
+        <c:grouping val="clustered"/>
+        <c:varyColors val="0"/>
+        <c:ser>
+          <c:idx val="0"/>
+          <c:order val="0"/>
+          <c:tx>
+            <c:v>Knn 10</c:v>
+          </c:tx>
+          <c:invertIfNegative val="0"/>
+          <c:val>
+            <c:numRef>
+              <c:f>Ergebnisse!$D$10:$G$10</c:f>
+              <c:numCache>
+                <c:formatCode>General</c:formatCode>
+                <c:ptCount val="4"/>
+                <c:pt idx="0">
+                  <c:v>0.954</c:v>
+                </c:pt>
+                <c:pt idx="1">
+                  <c:v>0.956</c:v>
+                </c:pt>
+                <c:pt idx="2">
+                  <c:v>0.9562</c:v>
+                </c:pt>
+                <c:pt idx="3">
+                  <c:v>0.9508</c:v>
+                </c:pt>
+              </c:numCache>
+            </c:numRef>
+          </c:val>
+        </c:ser>
+        <c:ser>
+          <c:idx val="1"/>
+          <c:order val="1"/>
+          <c:tx>
+            <c:v>knn 5</c:v>
+          </c:tx>
+          <c:invertIfNegative val="0"/>
+          <c:val>
+            <c:numRef>
+              <c:f>Ergebnisse!$J$10:$M$10</c:f>
+              <c:numCache>
+                <c:formatCode>General</c:formatCode>
+                <c:ptCount val="4"/>
+                <c:pt idx="0">
+                  <c:v>0.9824</c:v>
+                </c:pt>
+                <c:pt idx="1">
+                  <c:v>0.9832</c:v>
+                </c:pt>
+                <c:pt idx="2">
+                  <c:v>0.9844</c:v>
+                </c:pt>
+                <c:pt idx="3">
+                  <c:v>0.9796</c:v>
+                </c:pt>
+              </c:numCache>
+            </c:numRef>
+          </c:val>
+        </c:ser>
+        <c:ser>
+          <c:idx val="2"/>
+          <c:order val="2"/>
+          <c:tx>
+            <c:v>knn 1</c:v>
+          </c:tx>
+          <c:invertIfNegative val="0"/>
+          <c:val>
+            <c:numRef>
+              <c:f>Ergebnisse!$P$10:$S$10</c:f>
+              <c:numCache>
+                <c:formatCode>General</c:formatCode>
+                <c:ptCount val="4"/>
+                <c:pt idx="0">
+                  <c:v>0.9842</c:v>
+                </c:pt>
+                <c:pt idx="1">
+                  <c:v>0.9842</c:v>
+                </c:pt>
+                <c:pt idx="2">
+                  <c:v>0.9854</c:v>
+                </c:pt>
+                <c:pt idx="3">
+                  <c:v>0.9712</c:v>
+                </c:pt>
+              </c:numCache>
+            </c:numRef>
+          </c:val>
+        </c:ser>
+        <c:ser>
+          <c:idx val="3"/>
+          <c:order val="3"/>
+          <c:tx>
+            <c:v>Knn 5 Sarc</c:v>
+          </c:tx>
+          <c:invertIfNegative val="0"/>
+          <c:val>
+            <c:numRef>
+              <c:f>Ergebnisse!$V$10:$Y$10</c:f>
+              <c:numCache>
+                <c:formatCode>General</c:formatCode>
+                <c:ptCount val="4"/>
+                <c:pt idx="0">
+                  <c:v>0.9372</c:v>
+                </c:pt>
+                <c:pt idx="1">
+                  <c:v>0.9372</c:v>
+                </c:pt>
+                <c:pt idx="2">
+                  <c:v>0.9606</c:v>
+                </c:pt>
+                <c:pt idx="3">
+                  <c:v>0.9134</c:v>
+                </c:pt>
+              </c:numCache>
+            </c:numRef>
+          </c:val>
+        </c:ser>
+        <c:dLbls>
+          <c:showLegendKey val="0"/>
+          <c:showVal val="0"/>
+          <c:showCatName val="0"/>
+          <c:showSerName val="0"/>
+          <c:showPercent val="0"/>
+          <c:showBubbleSize val="0"/>
+        </c:dLbls>
+        <c:gapWidth val="300"/>
+        <c:axId val="2115708488"/>
+        <c:axId val="2115745352"/>
+      </c:barChart>
+      <c:catAx>
+        <c:axId val="2115708488"/>
+        <c:scaling>
+          <c:orientation val="minMax"/>
+        </c:scaling>
+        <c:delete val="0"/>
+        <c:axPos val="l"/>
+        <c:title>
+          <c:tx>
+            <c:rich>
+              <a:bodyPr/>
+              <a:lstStyle/>
+              <a:p>
+                <a:pPr>
+                  <a:defRPr/>
+                </a:pPr>
+                <a:r>
+                  <a:rPr lang="de-DE"/>
+                  <a:t>Method</a:t>
+                </a:r>
+              </a:p>
+            </c:rich>
+          </c:tx>
+          <c:layout/>
+          <c:overlay val="0"/>
+        </c:title>
+        <c:majorTickMark val="none"/>
+        <c:minorTickMark val="none"/>
+        <c:tickLblPos val="nextTo"/>
+        <c:crossAx val="2115745352"/>
+        <c:crosses val="autoZero"/>
+        <c:auto val="1"/>
+        <c:lblAlgn val="ctr"/>
+        <c:lblOffset val="100"/>
+        <c:noMultiLvlLbl val="0"/>
+      </c:catAx>
+      <c:valAx>
+        <c:axId val="2115745352"/>
+        <c:scaling>
+          <c:orientation val="minMax"/>
+        </c:scaling>
+        <c:delete val="0"/>
+        <c:axPos val="b"/>
+        <c:majorGridlines/>
+        <c:minorGridlines/>
+        <c:title>
+          <c:tx>
+            <c:rich>
+              <a:bodyPr/>
+              <a:lstStyle/>
+              <a:p>
+                <a:pPr>
+                  <a:defRPr/>
+                </a:pPr>
+                <a:r>
+                  <a:rPr lang="de-DE"/>
+                  <a:t>Hit Rate</a:t>
+                </a:r>
+              </a:p>
+            </c:rich>
+          </c:tx>
+          <c:layout/>
+          <c:overlay val="0"/>
+        </c:title>
+        <c:numFmt formatCode="General" sourceLinked="1"/>
+        <c:majorTickMark val="out"/>
+        <c:minorTickMark val="none"/>
+        <c:tickLblPos val="nextTo"/>
+        <c:crossAx val="2115708488"/>
+        <c:crosses val="autoZero"/>
+        <c:crossBetween val="between"/>
+      </c:valAx>
+    </c:plotArea>
+    <c:legend>
+      <c:legendPos val="r"/>
+      <c:layout/>
+      <c:overlay val="0"/>
+    </c:legend>
+    <c:plotVisOnly val="1"/>
+    <c:dispBlanksAs val="gap"/>
+    <c:showDLblsOverMax val="0"/>
+  </c:chart>
+  <c:externalData r:id="rId1">
+    <c:autoUpdate val="0"/>
+  </c:externalData>
+</c:chartSpace>
+</file>
+
+<file path=word/charts/chart2.xml><?xml version="1.0" encoding="utf-8"?>
+<c:chartSpace xmlns:c="http://schemas.openxmlformats.org/drawingml/2006/chart" xmlns:a="http://schemas.openxmlformats.org/drawingml/2006/main" xmlns:r="http://schemas.openxmlformats.org/officeDocument/2006/relationships">
+  <c:date1904 val="0"/>
+  <c:lang val="de-DE"/>
+  <c:roundedCorners val="0"/>
+  <mc:AlternateContent xmlns:mc="http://schemas.openxmlformats.org/markup-compatibility/2006">
+    <mc:Choice xmlns:c14="http://schemas.microsoft.com/office/drawing/2007/8/2/chart" Requires="c14">
+      <c14:style val="102"/>
+    </mc:Choice>
+    <mc:Fallback>
+      <c:style val="2"/>
+    </mc:Fallback>
+  </mc:AlternateContent>
+  <c:chart>
+    <c:autoTitleDeleted val="0"/>
+    <c:plotArea>
+      <c:layout/>
+      <c:barChart>
+        <c:barDir val="bar"/>
+        <c:grouping val="clustered"/>
+        <c:varyColors val="0"/>
+        <c:ser>
+          <c:idx val="0"/>
+          <c:order val="0"/>
+          <c:tx>
+            <c:strRef>
+              <c:f>Ergebnisse!$P$4</c:f>
+              <c:strCache>
+                <c:ptCount val="1"/>
+                <c:pt idx="0">
+                  <c:v>Methode 1</c:v>
+                </c:pt>
+              </c:strCache>
+            </c:strRef>
+          </c:tx>
+          <c:invertIfNegative val="0"/>
+          <c:dLbls>
+            <c:showLegendKey val="0"/>
+            <c:showVal val="1"/>
+            <c:showCatName val="0"/>
+            <c:showSerName val="0"/>
+            <c:showPercent val="0"/>
+            <c:showBubbleSize val="0"/>
+            <c:showLeaderLines val="0"/>
+          </c:dLbls>
+          <c:cat>
+            <c:strRef>
+              <c:f>Ergebnisse!$U$5:$U$9</c:f>
+              <c:strCache>
+                <c:ptCount val="5"/>
+                <c:pt idx="0">
+                  <c:v>Empty</c:v>
+                </c:pt>
+                <c:pt idx="1">
+                  <c:v>Standing Top</c:v>
+                </c:pt>
+                <c:pt idx="2">
+                  <c:v>Standing Button</c:v>
+                </c:pt>
+                <c:pt idx="3">
+                  <c:v>Moving top</c:v>
+                </c:pt>
+                <c:pt idx="4">
+                  <c:v>Moving Button</c:v>
+                </c:pt>
+              </c:strCache>
+            </c:strRef>
+          </c:cat>
+          <c:val>
+            <c:numRef>
+              <c:f>Ergebnisse!$P$5:$P$9</c:f>
+              <c:numCache>
+                <c:formatCode>General</c:formatCode>
+                <c:ptCount val="5"/>
+                <c:pt idx="0">
+                  <c:v>1.0</c:v>
+                </c:pt>
+                <c:pt idx="1">
+                  <c:v>1.0</c:v>
+                </c:pt>
+                <c:pt idx="2">
+                  <c:v>0.949</c:v>
+                </c:pt>
+                <c:pt idx="3">
+                  <c:v>0.991</c:v>
+                </c:pt>
+                <c:pt idx="4">
+                  <c:v>0.981</c:v>
+                </c:pt>
+              </c:numCache>
+            </c:numRef>
+          </c:val>
+        </c:ser>
+        <c:ser>
+          <c:idx val="1"/>
+          <c:order val="1"/>
+          <c:tx>
+            <c:strRef>
+              <c:f>Ergebnisse!$Q$4</c:f>
+              <c:strCache>
+                <c:ptCount val="1"/>
+                <c:pt idx="0">
+                  <c:v>Methode 2</c:v>
+                </c:pt>
+              </c:strCache>
+            </c:strRef>
+          </c:tx>
+          <c:invertIfNegative val="0"/>
+          <c:cat>
+            <c:strRef>
+              <c:f>Ergebnisse!$U$5:$U$9</c:f>
+              <c:strCache>
+                <c:ptCount val="5"/>
+                <c:pt idx="0">
+                  <c:v>Empty</c:v>
+                </c:pt>
+                <c:pt idx="1">
+                  <c:v>Standing Top</c:v>
+                </c:pt>
+                <c:pt idx="2">
+                  <c:v>Standing Button</c:v>
+                </c:pt>
+                <c:pt idx="3">
+                  <c:v>Moving top</c:v>
+                </c:pt>
+                <c:pt idx="4">
+                  <c:v>Moving Button</c:v>
+                </c:pt>
+              </c:strCache>
+            </c:strRef>
+          </c:cat>
+          <c:val>
+            <c:numRef>
+              <c:f>Ergebnisse!$Q$5:$Q$9</c:f>
+              <c:numCache>
+                <c:formatCode>General</c:formatCode>
+                <c:ptCount val="5"/>
+                <c:pt idx="0">
+                  <c:v>1.0</c:v>
+                </c:pt>
+                <c:pt idx="1">
+                  <c:v>1.0</c:v>
+                </c:pt>
+                <c:pt idx="2">
+                  <c:v>0.949</c:v>
+                </c:pt>
+                <c:pt idx="3">
+                  <c:v>0.991</c:v>
+                </c:pt>
+                <c:pt idx="4">
+                  <c:v>0.981</c:v>
+                </c:pt>
+              </c:numCache>
+            </c:numRef>
+          </c:val>
+        </c:ser>
+        <c:ser>
+          <c:idx val="2"/>
+          <c:order val="2"/>
+          <c:tx>
+            <c:strRef>
+              <c:f>Ergebnisse!$R$4</c:f>
+              <c:strCache>
+                <c:ptCount val="1"/>
+                <c:pt idx="0">
+                  <c:v>Methode 3</c:v>
+                </c:pt>
+              </c:strCache>
+            </c:strRef>
+          </c:tx>
+          <c:invertIfNegative val="0"/>
+          <c:cat>
+            <c:strRef>
+              <c:f>Ergebnisse!$U$5:$U$9</c:f>
+              <c:strCache>
+                <c:ptCount val="5"/>
+                <c:pt idx="0">
+                  <c:v>Empty</c:v>
+                </c:pt>
+                <c:pt idx="1">
+                  <c:v>Standing Top</c:v>
+                </c:pt>
+                <c:pt idx="2">
+                  <c:v>Standing Button</c:v>
+                </c:pt>
+                <c:pt idx="3">
+                  <c:v>Moving top</c:v>
+                </c:pt>
+                <c:pt idx="4">
+                  <c:v>Moving Button</c:v>
+                </c:pt>
+              </c:strCache>
+            </c:strRef>
+          </c:cat>
+          <c:val>
+            <c:numRef>
+              <c:f>Ergebnisse!$R$5:$R$9</c:f>
+              <c:numCache>
+                <c:formatCode>General</c:formatCode>
+                <c:ptCount val="5"/>
+                <c:pt idx="0">
+                  <c:v>1.0</c:v>
+                </c:pt>
+                <c:pt idx="1">
+                  <c:v>1.0</c:v>
+                </c:pt>
+                <c:pt idx="2">
+                  <c:v>0.95</c:v>
+                </c:pt>
+                <c:pt idx="3">
+                  <c:v>0.991</c:v>
+                </c:pt>
+                <c:pt idx="4">
+                  <c:v>0.986</c:v>
+                </c:pt>
+              </c:numCache>
+            </c:numRef>
+          </c:val>
+        </c:ser>
+        <c:ser>
+          <c:idx val="3"/>
+          <c:order val="3"/>
+          <c:tx>
+            <c:strRef>
+              <c:f>Ergebnisse!$S$4</c:f>
+              <c:strCache>
+                <c:ptCount val="1"/>
+                <c:pt idx="0">
+                  <c:v>Methode 4</c:v>
+                </c:pt>
+              </c:strCache>
+            </c:strRef>
+          </c:tx>
+          <c:invertIfNegative val="0"/>
+          <c:cat>
+            <c:strRef>
+              <c:f>Ergebnisse!$U$5:$U$9</c:f>
+              <c:strCache>
+                <c:ptCount val="5"/>
+                <c:pt idx="0">
+                  <c:v>Empty</c:v>
+                </c:pt>
+                <c:pt idx="1">
+                  <c:v>Standing Top</c:v>
+                </c:pt>
+                <c:pt idx="2">
+                  <c:v>Standing Button</c:v>
+                </c:pt>
+                <c:pt idx="3">
+                  <c:v>Moving top</c:v>
+                </c:pt>
+                <c:pt idx="4">
+                  <c:v>Moving Button</c:v>
+                </c:pt>
+              </c:strCache>
+            </c:strRef>
+          </c:cat>
+          <c:val>
+            <c:numRef>
+              <c:f>Ergebnisse!$S$5:$S$9</c:f>
+              <c:numCache>
+                <c:formatCode>General</c:formatCode>
+                <c:ptCount val="5"/>
+                <c:pt idx="0">
+                  <c:v>1.0</c:v>
+                </c:pt>
+                <c:pt idx="1">
+                  <c:v>0.965</c:v>
+                </c:pt>
+                <c:pt idx="2">
+                  <c:v>0.947</c:v>
+                </c:pt>
+                <c:pt idx="3">
+                  <c:v>0.991</c:v>
+                </c:pt>
+                <c:pt idx="4">
+                  <c:v>0.953</c:v>
+                </c:pt>
+              </c:numCache>
+            </c:numRef>
+          </c:val>
+        </c:ser>
+        <c:dLbls>
+          <c:showLegendKey val="0"/>
+          <c:showVal val="0"/>
+          <c:showCatName val="0"/>
+          <c:showSerName val="0"/>
+          <c:showPercent val="0"/>
+          <c:showBubbleSize val="0"/>
+        </c:dLbls>
+        <c:gapWidth val="150"/>
+        <c:axId val="2126791400"/>
+        <c:axId val="2126021176"/>
+      </c:barChart>
+      <c:catAx>
+        <c:axId val="2126791400"/>
+        <c:scaling>
+          <c:orientation val="minMax"/>
+        </c:scaling>
+        <c:delete val="0"/>
+        <c:axPos val="l"/>
+        <c:majorTickMark val="out"/>
+        <c:minorTickMark val="none"/>
+        <c:tickLblPos val="nextTo"/>
+        <c:crossAx val="2126021176"/>
+        <c:crosses val="autoZero"/>
+        <c:auto val="1"/>
+        <c:lblAlgn val="ctr"/>
+        <c:lblOffset val="100"/>
+        <c:noMultiLvlLbl val="0"/>
+      </c:catAx>
+      <c:valAx>
+        <c:axId val="2126021176"/>
+        <c:scaling>
+          <c:orientation val="minMax"/>
+        </c:scaling>
+        <c:delete val="0"/>
+        <c:axPos val="b"/>
+        <c:majorGridlines/>
+        <c:numFmt formatCode="General" sourceLinked="1"/>
+        <c:majorTickMark val="out"/>
+        <c:minorTickMark val="none"/>
+        <c:tickLblPos val="nextTo"/>
+        <c:crossAx val="2126791400"/>
+        <c:crosses val="autoZero"/>
+        <c:crossBetween val="between"/>
+      </c:valAx>
+    </c:plotArea>
+    <c:legend>
+      <c:legendPos val="r"/>
+      <c:layout/>
+      <c:overlay val="0"/>
+    </c:legend>
+    <c:plotVisOnly val="1"/>
+    <c:dispBlanksAs val="gap"/>
+    <c:showDLblsOverMax val="0"/>
+  </c:chart>
+  <c:externalData r:id="rId1">
+    <c:autoUpdate val="0"/>
+  </c:externalData>
+</c:chartSpace>
 </file>
 
 <file path=word/theme/theme1.xml><?xml version="1.0" encoding="utf-8"?>

</xml_diff>